<commit_message>
some mod to Comp_Graphic/Information/BNTU
</commit_message>
<xml_diff>
--- a/Comp_Graphics_Methods/Information/Comp_Craphic.docx
+++ b/Comp_Graphics_Methods/Information/Comp_Craphic.docx
@@ -478,6 +478,7 @@
         </w:rPr>
         <w:t xml:space="preserve">Проверил: </w:t>
       </w:r>
+      <w:proofErr w:type="spellStart"/>
       <w:r>
         <w:rPr>
           <w:rFonts w:ascii="Times New Roman" w:hAnsi="Times New Roman"/>
@@ -487,6 +488,7 @@
         </w:rPr>
         <w:t>Анцыпов</w:t>
       </w:r>
+      <w:proofErr w:type="spellEnd"/>
       <w:r>
         <w:rPr>
           <w:rFonts w:ascii="Times New Roman" w:hAnsi="Times New Roman"/>
@@ -595,21 +597,24 @@
     </w:p>
     <w:p>
       <w:pPr>
-        <w:rPr>
-          <w:rFonts w:ascii="Times New Roman" w:hAnsi="Times New Roman"/>
-          <w:sz w:val="28"/>
-          <w:szCs w:val="28"/>
-          <w:lang w:val="ru-RU"/>
-        </w:rPr>
-      </w:pPr>
-      <w:r>
-        <w:rPr>
-          <w:rFonts w:ascii="Times New Roman" w:hAnsi="Times New Roman"/>
-          <w:sz w:val="28"/>
-          <w:szCs w:val="28"/>
-          <w:lang w:val="ru-RU"/>
-        </w:rPr>
-        <w:t xml:space="preserve">Если заглянуть в историю, то можно проследить, как с момента появления первых ЭВМ люди стремятся разнообразить способы общения человека и машины, приблизившись к уровню общения человека с человеком. Это общение было бы гораздо более ограниченным, если бы не использовало один из наиболее простых способов — язык изображений, образов. Сегодня графические изображения на экране монитора современного персонального компьютера стали для нас нормой, совершенно неотъемлемым атрибутом интерфейса. Спектр применения компьютерной графики, помимо средства интерфейса «человек-машина», чрезвычайно широк: от создания рекламных роликов, компьютерных мультфильмов и игр, кроя одежды, малых и монументальных форм дизайна, компьютерной живописи до визуализации результатов научных изысканий [10]. Можно с уверенностью сказать, что популярность </w:t>
+        <w:spacing w:after="0" w:line="360" w:lineRule="auto"/>
+        <w:ind w:firstLine="709"/>
+        <w:jc w:val="both"/>
+        <w:rPr>
+          <w:rFonts w:ascii="Times New Roman" w:hAnsi="Times New Roman"/>
+          <w:sz w:val="28"/>
+          <w:szCs w:val="28"/>
+          <w:lang w:val="ru-RU"/>
+        </w:rPr>
+      </w:pPr>
+      <w:r>
+        <w:rPr>
+          <w:rFonts w:ascii="Times New Roman" w:hAnsi="Times New Roman"/>
+          <w:sz w:val="28"/>
+          <w:szCs w:val="28"/>
+          <w:lang w:val="ru-RU"/>
+        </w:rPr>
+        <w:t xml:space="preserve">Если заглянуть в историю, то можно проследить, как с момента появления первых ЭВМ люди стремятся разнообразить способы общения человека и машины, приблизившись к уровню общения человека с человеком. Это общение было бы гораздо более ограниченным, если бы не использовало один из наиболее простых способов — язык изображений, образов. Сегодня графические изображения на экране монитора современного персонального компьютера стали для нас нормой, совершенно неотъемлемым атрибутом интерфейса. Спектр применения компьютерной графики, помимо средства интерфейса «человек-машина», чрезвычайно широк: от создания рекламных роликов, компьютерных мультфильмов и игр, кроя одежды, малых и монументальных форм дизайна, компьютерной живописи до визуализации результатов научных изысканий. Можно с уверенностью сказать, что популярность </w:t>
       </w:r>
       <w:r>
         <w:rPr>
@@ -626,7 +631,45 @@
           <w:szCs w:val="28"/>
           <w:lang w:val="ru-RU"/>
         </w:rPr>
-        <w:t xml:space="preserve">, и в частности </w:t>
+        <w:t xml:space="preserve">, </w:t>
+      </w:r>
+      <w:proofErr w:type="gramStart"/>
+      <w:r>
+        <w:rPr>
+          <w:rFonts w:ascii="Times New Roman" w:hAnsi="Times New Roman"/>
+          <w:sz w:val="28"/>
+          <w:szCs w:val="28"/>
+          <w:lang w:val="ru-RU"/>
+        </w:rPr>
+        <w:t>и в</w:t>
+      </w:r>
+      <w:r>
+        <w:rPr>
+          <w:rFonts w:ascii="Times New Roman" w:hAnsi="Times New Roman"/>
+          <w:sz w:val="28"/>
+          <w:szCs w:val="28"/>
+          <w:lang w:val="ru-RU"/>
+        </w:rPr>
+        <w:t xml:space="preserve"> </w:t>
+      </w:r>
+      <w:r>
+        <w:rPr>
+          <w:rFonts w:ascii="Times New Roman" w:hAnsi="Times New Roman"/>
+          <w:sz w:val="28"/>
+          <w:szCs w:val="28"/>
+          <w:lang w:val="ru-RU"/>
+        </w:rPr>
+        <w:t>частности</w:t>
+      </w:r>
+      <w:proofErr w:type="gramEnd"/>
+      <w:r>
+        <w:rPr>
+          <w:rFonts w:ascii="Times New Roman" w:hAnsi="Times New Roman"/>
+          <w:sz w:val="28"/>
+          <w:szCs w:val="28"/>
+          <w:lang w:val="ru-RU"/>
+        </w:rPr>
+        <w:t xml:space="preserve"> </w:t>
       </w:r>
       <w:r>
         <w:rPr>
@@ -665,168 +708,189 @@
     </w:p>
     <w:p>
       <w:pPr>
-        <w:rPr>
-          <w:rFonts w:ascii="Times New Roman" w:hAnsi="Times New Roman"/>
-          <w:sz w:val="28"/>
-          <w:szCs w:val="28"/>
-          <w:lang w:val="ru-RU"/>
-        </w:rPr>
-      </w:pPr>
-    </w:p>
-    <w:p>
-      <w:pPr>
-        <w:rPr>
-          <w:rFonts w:ascii="Times New Roman" w:hAnsi="Times New Roman"/>
-          <w:sz w:val="28"/>
-          <w:szCs w:val="28"/>
-          <w:lang w:val="ru-RU"/>
-        </w:rPr>
-      </w:pPr>
-    </w:p>
-    <w:p>
-      <w:pPr>
-        <w:rPr>
-          <w:rFonts w:ascii="Times New Roman" w:hAnsi="Times New Roman"/>
-          <w:sz w:val="28"/>
-          <w:szCs w:val="28"/>
-          <w:lang w:val="ru-RU"/>
-        </w:rPr>
-      </w:pPr>
-    </w:p>
-    <w:p>
-      <w:pPr>
-        <w:rPr>
-          <w:rFonts w:ascii="Times New Roman" w:hAnsi="Times New Roman"/>
-          <w:sz w:val="28"/>
-          <w:szCs w:val="28"/>
-          <w:lang w:val="ru-RU"/>
-        </w:rPr>
-      </w:pPr>
-    </w:p>
-    <w:p>
-      <w:pPr>
-        <w:rPr>
-          <w:rFonts w:ascii="Times New Roman" w:hAnsi="Times New Roman"/>
-          <w:sz w:val="28"/>
-          <w:szCs w:val="28"/>
-          <w:lang w:val="ru-RU"/>
-        </w:rPr>
-      </w:pPr>
-    </w:p>
-    <w:p>
-      <w:pPr>
-        <w:rPr>
-          <w:rFonts w:ascii="Times New Roman" w:hAnsi="Times New Roman"/>
-          <w:sz w:val="28"/>
-          <w:szCs w:val="28"/>
-          <w:lang w:val="ru-RU"/>
-        </w:rPr>
-      </w:pPr>
-    </w:p>
-    <w:p>
-      <w:pPr>
-        <w:rPr>
-          <w:rFonts w:ascii="Times New Roman" w:hAnsi="Times New Roman"/>
-          <w:sz w:val="28"/>
-          <w:szCs w:val="28"/>
-          <w:lang w:val="ru-RU"/>
-        </w:rPr>
-      </w:pPr>
-    </w:p>
-    <w:p>
-      <w:pPr>
-        <w:rPr>
-          <w:rFonts w:ascii="Times New Roman" w:hAnsi="Times New Roman"/>
-          <w:sz w:val="28"/>
-          <w:szCs w:val="28"/>
-          <w:lang w:val="ru-RU"/>
-        </w:rPr>
-      </w:pPr>
-    </w:p>
-    <w:p>
-      <w:pPr>
-        <w:rPr>
-          <w:rFonts w:ascii="Times New Roman" w:hAnsi="Times New Roman"/>
-          <w:sz w:val="28"/>
-          <w:szCs w:val="28"/>
-          <w:lang w:val="ru-RU"/>
-        </w:rPr>
-      </w:pPr>
-    </w:p>
-    <w:p>
-      <w:pPr>
-        <w:rPr>
-          <w:rFonts w:ascii="Times New Roman" w:hAnsi="Times New Roman"/>
-          <w:sz w:val="28"/>
-          <w:szCs w:val="28"/>
-          <w:lang w:val="ru-RU"/>
-        </w:rPr>
-      </w:pPr>
-    </w:p>
-    <w:p>
-      <w:pPr>
-        <w:rPr>
-          <w:rFonts w:ascii="Times New Roman" w:hAnsi="Times New Roman"/>
-          <w:sz w:val="28"/>
-          <w:szCs w:val="28"/>
-          <w:lang w:val="ru-RU"/>
-        </w:rPr>
-      </w:pPr>
-    </w:p>
-    <w:p>
-      <w:pPr>
-        <w:rPr>
-          <w:rFonts w:ascii="Times New Roman" w:hAnsi="Times New Roman"/>
-          <w:sz w:val="28"/>
-          <w:szCs w:val="28"/>
-          <w:lang w:val="ru-RU"/>
-        </w:rPr>
-      </w:pPr>
-    </w:p>
-    <w:p>
-      <w:pPr>
-        <w:rPr>
-          <w:rFonts w:ascii="Times New Roman" w:hAnsi="Times New Roman"/>
-          <w:sz w:val="28"/>
-          <w:szCs w:val="28"/>
-          <w:lang w:val="ru-RU"/>
-        </w:rPr>
-      </w:pPr>
-    </w:p>
-    <w:p>
-      <w:pPr>
-        <w:rPr>
-          <w:rFonts w:ascii="Times New Roman" w:hAnsi="Times New Roman"/>
-          <w:sz w:val="28"/>
-          <w:szCs w:val="28"/>
-          <w:lang w:val="ru-RU"/>
-        </w:rPr>
-      </w:pPr>
-    </w:p>
-    <w:p>
-      <w:pPr>
-        <w:rPr>
-          <w:rFonts w:ascii="Times New Roman" w:hAnsi="Times New Roman"/>
-          <w:sz w:val="28"/>
-          <w:szCs w:val="28"/>
-          <w:lang w:val="ru-RU"/>
-        </w:rPr>
-      </w:pPr>
-    </w:p>
-    <w:p>
-      <w:pPr>
-        <w:rPr>
-          <w:rFonts w:ascii="Times New Roman" w:hAnsi="Times New Roman"/>
-          <w:sz w:val="28"/>
-          <w:szCs w:val="28"/>
-          <w:lang w:val="ru-RU"/>
-        </w:rPr>
-      </w:pPr>
-    </w:p>
-    <w:p>
-      <w:pPr>
-        <w:spacing w:before="100" w:beforeAutospacing="1" w:after="100" w:afterAutospacing="1" w:line="240" w:lineRule="auto"/>
-        <w:outlineLvl w:val="0"/>
+        <w:spacing w:after="0" w:line="360" w:lineRule="auto"/>
+        <w:ind w:firstLine="709"/>
+        <w:jc w:val="both"/>
+        <w:rPr>
+          <w:rFonts w:ascii="Times New Roman" w:hAnsi="Times New Roman"/>
+          <w:sz w:val="28"/>
+          <w:szCs w:val="28"/>
+          <w:lang w:val="ru-RU"/>
+        </w:rPr>
+      </w:pPr>
+    </w:p>
+    <w:p>
+      <w:pPr>
+        <w:spacing w:after="0" w:line="360" w:lineRule="auto"/>
+        <w:ind w:firstLine="709"/>
+        <w:jc w:val="both"/>
+        <w:rPr>
+          <w:rFonts w:ascii="Times New Roman" w:hAnsi="Times New Roman"/>
+          <w:sz w:val="28"/>
+          <w:szCs w:val="28"/>
+          <w:lang w:val="ru-RU"/>
+        </w:rPr>
+      </w:pPr>
+    </w:p>
+    <w:p>
+      <w:pPr>
+        <w:spacing w:after="0" w:line="360" w:lineRule="auto"/>
+        <w:ind w:firstLine="709"/>
+        <w:jc w:val="both"/>
+        <w:rPr>
+          <w:rFonts w:ascii="Times New Roman" w:hAnsi="Times New Roman"/>
+          <w:sz w:val="28"/>
+          <w:szCs w:val="28"/>
+          <w:lang w:val="ru-RU"/>
+        </w:rPr>
+      </w:pPr>
+    </w:p>
+    <w:p>
+      <w:pPr>
+        <w:spacing w:after="0" w:line="360" w:lineRule="auto"/>
+        <w:ind w:firstLine="709"/>
+        <w:jc w:val="both"/>
+        <w:rPr>
+          <w:rFonts w:ascii="Times New Roman" w:hAnsi="Times New Roman"/>
+          <w:sz w:val="28"/>
+          <w:szCs w:val="28"/>
+          <w:lang w:val="ru-RU"/>
+        </w:rPr>
+      </w:pPr>
+    </w:p>
+    <w:p>
+      <w:pPr>
+        <w:spacing w:after="0" w:line="360" w:lineRule="auto"/>
+        <w:ind w:firstLine="709"/>
+        <w:jc w:val="both"/>
+        <w:rPr>
+          <w:rFonts w:ascii="Times New Roman" w:hAnsi="Times New Roman"/>
+          <w:sz w:val="28"/>
+          <w:szCs w:val="28"/>
+          <w:lang w:val="ru-RU"/>
+        </w:rPr>
+      </w:pPr>
+    </w:p>
+    <w:p>
+      <w:pPr>
+        <w:spacing w:after="0" w:line="360" w:lineRule="auto"/>
+        <w:ind w:firstLine="709"/>
+        <w:jc w:val="both"/>
+        <w:rPr>
+          <w:rFonts w:ascii="Times New Roman" w:hAnsi="Times New Roman"/>
+          <w:sz w:val="28"/>
+          <w:szCs w:val="28"/>
+          <w:lang w:val="ru-RU"/>
+        </w:rPr>
+      </w:pPr>
+    </w:p>
+    <w:p>
+      <w:pPr>
+        <w:spacing w:after="0" w:line="360" w:lineRule="auto"/>
+        <w:ind w:firstLine="709"/>
+        <w:jc w:val="both"/>
+        <w:rPr>
+          <w:rFonts w:ascii="Times New Roman" w:hAnsi="Times New Roman"/>
+          <w:sz w:val="28"/>
+          <w:szCs w:val="28"/>
+          <w:lang w:val="ru-RU"/>
+        </w:rPr>
+      </w:pPr>
+    </w:p>
+    <w:p>
+      <w:pPr>
+        <w:spacing w:after="0" w:line="360" w:lineRule="auto"/>
+        <w:ind w:firstLine="709"/>
+        <w:jc w:val="both"/>
+        <w:rPr>
+          <w:rFonts w:ascii="Times New Roman" w:hAnsi="Times New Roman"/>
+          <w:sz w:val="28"/>
+          <w:szCs w:val="28"/>
+          <w:lang w:val="ru-RU"/>
+        </w:rPr>
+      </w:pPr>
+    </w:p>
+    <w:p>
+      <w:pPr>
+        <w:spacing w:after="0" w:line="360" w:lineRule="auto"/>
+        <w:ind w:firstLine="709"/>
+        <w:jc w:val="both"/>
+        <w:rPr>
+          <w:rFonts w:ascii="Times New Roman" w:hAnsi="Times New Roman"/>
+          <w:sz w:val="28"/>
+          <w:szCs w:val="28"/>
+          <w:lang w:val="ru-RU"/>
+        </w:rPr>
+      </w:pPr>
+    </w:p>
+    <w:p>
+      <w:pPr>
+        <w:spacing w:after="0" w:line="360" w:lineRule="auto"/>
+        <w:ind w:firstLine="709"/>
+        <w:jc w:val="both"/>
+        <w:rPr>
+          <w:rFonts w:ascii="Times New Roman" w:hAnsi="Times New Roman"/>
+          <w:sz w:val="28"/>
+          <w:szCs w:val="28"/>
+          <w:lang w:val="ru-RU"/>
+        </w:rPr>
+      </w:pPr>
+    </w:p>
+    <w:p>
+      <w:pPr>
+        <w:spacing w:after="0" w:line="360" w:lineRule="auto"/>
+        <w:ind w:firstLine="709"/>
+        <w:jc w:val="both"/>
+        <w:rPr>
+          <w:rFonts w:ascii="Times New Roman" w:hAnsi="Times New Roman"/>
+          <w:sz w:val="28"/>
+          <w:szCs w:val="28"/>
+          <w:lang w:val="ru-RU"/>
+        </w:rPr>
+      </w:pPr>
+    </w:p>
+    <w:p>
+      <w:pPr>
+        <w:spacing w:after="0" w:line="360" w:lineRule="auto"/>
+        <w:jc w:val="both"/>
+        <w:rPr>
+          <w:rFonts w:ascii="Times New Roman" w:hAnsi="Times New Roman"/>
+          <w:sz w:val="28"/>
+          <w:szCs w:val="28"/>
+          <w:lang w:val="ru-RU"/>
+        </w:rPr>
+      </w:pPr>
+    </w:p>
+    <w:p>
+      <w:pPr>
+        <w:spacing w:after="0" w:line="360" w:lineRule="auto"/>
+        <w:ind w:firstLine="709"/>
+        <w:jc w:val="both"/>
+        <w:rPr>
+          <w:rFonts w:ascii="Times New Roman" w:hAnsi="Times New Roman"/>
+          <w:sz w:val="28"/>
+          <w:szCs w:val="28"/>
+          <w:lang w:val="ru-RU"/>
+        </w:rPr>
+      </w:pPr>
+    </w:p>
+    <w:p>
+      <w:pPr>
+        <w:spacing w:after="0" w:line="360" w:lineRule="auto"/>
+        <w:ind w:firstLine="709"/>
+        <w:jc w:val="both"/>
+        <w:rPr>
+          <w:rFonts w:ascii="Times New Roman" w:hAnsi="Times New Roman"/>
+          <w:sz w:val="28"/>
+          <w:szCs w:val="28"/>
+          <w:lang w:val="ru-RU"/>
+        </w:rPr>
+      </w:pPr>
+    </w:p>
+    <w:p>
+      <w:pPr>
+        <w:spacing w:after="0" w:line="360" w:lineRule="auto"/>
+        <w:jc w:val="center"/>
         <w:rPr>
           <w:rFonts w:ascii="Times New Roman" w:eastAsia="Times New Roman" w:hAnsi="Times New Roman"/>
           <w:b/>
@@ -849,13 +913,14 @@
           <w:szCs w:val="28"/>
           <w:lang w:val="ru-BY" w:eastAsia="ru-BY"/>
         </w:rPr>
-        <w:lastRenderedPageBreak/>
         <w:t>Растровая графика</w:t>
       </w:r>
     </w:p>
     <w:p>
       <w:pPr>
-        <w:spacing w:after="0" w:line="240" w:lineRule="auto"/>
+        <w:spacing w:after="0" w:line="360" w:lineRule="auto"/>
+        <w:ind w:firstLine="709"/>
+        <w:jc w:val="both"/>
         <w:rPr>
           <w:rFonts w:ascii="Times New Roman" w:eastAsia="Times New Roman" w:hAnsi="Times New Roman"/>
           <w:color w:val="333333"/>
@@ -877,51 +942,68 @@
     </w:p>
     <w:p>
       <w:pPr>
-        <w:spacing w:before="100" w:beforeAutospacing="1" w:after="100" w:afterAutospacing="1" w:line="240" w:lineRule="auto"/>
-        <w:outlineLvl w:val="2"/>
-        <w:rPr>
-          <w:rFonts w:ascii="Times New Roman" w:eastAsia="Times New Roman" w:hAnsi="Times New Roman"/>
-          <w:b/>
-          <w:bCs/>
-          <w:color w:val="333333"/>
-          <w:sz w:val="28"/>
-          <w:szCs w:val="28"/>
-          <w:lang w:val="ru-BY" w:eastAsia="ru-BY"/>
-        </w:rPr>
-      </w:pPr>
-      <w:r>
-        <w:rPr>
-          <w:rFonts w:ascii="Times New Roman" w:eastAsia="Times New Roman" w:hAnsi="Times New Roman"/>
-          <w:b/>
-          <w:bCs/>
-          <w:color w:val="333333"/>
-          <w:sz w:val="28"/>
-          <w:szCs w:val="28"/>
-          <w:lang w:val="ru-BY" w:eastAsia="ru-BY"/>
-        </w:rPr>
-        <w:t>Растровая графика</w:t>
-      </w:r>
-    </w:p>
-    <w:p>
-      <w:pPr>
-        <w:spacing w:after="0" w:line="240" w:lineRule="auto"/>
-        <w:rPr>
-          <w:rFonts w:ascii="Times New Roman" w:eastAsia="Times New Roman" w:hAnsi="Times New Roman"/>
-          <w:color w:val="333333"/>
-          <w:sz w:val="28"/>
-          <w:szCs w:val="28"/>
-          <w:lang w:val="ru-BY" w:eastAsia="ru-BY"/>
-        </w:rPr>
-      </w:pPr>
-      <w:r>
-        <w:rPr>
-          <w:rFonts w:ascii="Times New Roman" w:eastAsia="Times New Roman" w:hAnsi="Times New Roman"/>
-          <w:color w:val="333333"/>
-          <w:sz w:val="28"/>
-          <w:szCs w:val="28"/>
-          <w:lang w:val="ru-BY" w:eastAsia="ru-BY"/>
-        </w:rPr>
-        <w:t>Растровое изображение — изображение, представляющее собой сетку пикселей или точек цветов (обычно прямоугольную) на компьютерном мониторе, бумаге и других отображающих устройствах и материалах. Важными характеристиками изображения являются:</w:t>
+        <w:spacing w:after="0" w:line="360" w:lineRule="auto"/>
+        <w:ind w:firstLine="709"/>
+        <w:jc w:val="both"/>
+        <w:rPr>
+          <w:rFonts w:ascii="Times New Roman" w:eastAsia="Times New Roman" w:hAnsi="Times New Roman"/>
+          <w:color w:val="333333"/>
+          <w:sz w:val="28"/>
+          <w:szCs w:val="28"/>
+          <w:lang w:val="ru-BY" w:eastAsia="ru-BY"/>
+        </w:rPr>
+      </w:pPr>
+      <w:r>
+        <w:rPr>
+          <w:rFonts w:ascii="Times New Roman" w:eastAsia="Times New Roman" w:hAnsi="Times New Roman"/>
+          <w:color w:val="333333"/>
+          <w:sz w:val="28"/>
+          <w:szCs w:val="28"/>
+          <w:lang w:val="ru-BY" w:eastAsia="ru-BY"/>
+        </w:rPr>
+        <w:t xml:space="preserve">Растровое изображение </w:t>
+      </w:r>
+      <w:r>
+        <w:rPr>
+          <w:rFonts w:ascii="Times New Roman" w:eastAsia="Times New Roman" w:hAnsi="Times New Roman"/>
+          <w:color w:val="333333"/>
+          <w:sz w:val="28"/>
+          <w:szCs w:val="28"/>
+          <w:lang w:val="ru-RU" w:eastAsia="ru-BY"/>
+        </w:rPr>
+        <w:t>-</w:t>
+      </w:r>
+      <w:r>
+        <w:rPr>
+          <w:rFonts w:ascii="Times New Roman" w:eastAsia="Times New Roman" w:hAnsi="Times New Roman"/>
+          <w:color w:val="333333"/>
+          <w:sz w:val="28"/>
+          <w:szCs w:val="28"/>
+          <w:lang w:val="ru-BY" w:eastAsia="ru-BY"/>
+        </w:rPr>
+        <w:t xml:space="preserve"> изображение, представляющее собой сетку пикселей или точек цветов (обычно прямоугольную) на компьютерном мониторе, бумаге и </w:t>
+      </w:r>
+      <w:proofErr w:type="gramStart"/>
+      <w:r>
+        <w:rPr>
+          <w:rFonts w:ascii="Times New Roman" w:eastAsia="Times New Roman" w:hAnsi="Times New Roman"/>
+          <w:color w:val="333333"/>
+          <w:sz w:val="28"/>
+          <w:szCs w:val="28"/>
+          <w:lang w:val="ru-BY" w:eastAsia="ru-BY"/>
+        </w:rPr>
+        <w:t>других отображающих устройствах</w:t>
+      </w:r>
+      <w:proofErr w:type="gramEnd"/>
+      <w:r>
+        <w:rPr>
+          <w:rFonts w:ascii="Times New Roman" w:eastAsia="Times New Roman" w:hAnsi="Times New Roman"/>
+          <w:color w:val="333333"/>
+          <w:sz w:val="28"/>
+          <w:szCs w:val="28"/>
+          <w:lang w:val="ru-BY" w:eastAsia="ru-BY"/>
+        </w:rPr>
+        <w:t xml:space="preserve"> и материалах. Важными характеристиками изображения являются:</w:t>
       </w:r>
     </w:p>
     <w:p>
@@ -930,24 +1012,70 @@
           <w:ilvl w:val="0"/>
           <w:numId w:val="2"/>
         </w:numPr>
-        <w:spacing w:before="100" w:beforeAutospacing="1" w:after="120" w:line="240" w:lineRule="auto"/>
-        <w:rPr>
-          <w:rFonts w:ascii="Times New Roman" w:eastAsia="Times New Roman" w:hAnsi="Times New Roman"/>
-          <w:color w:val="333333"/>
-          <w:sz w:val="28"/>
-          <w:szCs w:val="28"/>
-          <w:lang w:val="ru-BY" w:eastAsia="ru-BY"/>
-        </w:rPr>
-      </w:pPr>
-      <w:r>
-        <w:rPr>
-          <w:rFonts w:ascii="Times New Roman" w:eastAsia="Times New Roman" w:hAnsi="Times New Roman"/>
-          <w:color w:val="333333"/>
-          <w:sz w:val="28"/>
-          <w:szCs w:val="28"/>
-          <w:lang w:val="ru-BY" w:eastAsia="ru-BY"/>
-        </w:rPr>
-        <w:t>количество пикселов — разрешение. Может указываться отдельно количество пикселов по ширине и высоте (1024*768, 640*480,…) или же, редко, общее количество пикселей (часто измеряется в мегапикселах);</w:t>
+        <w:spacing w:after="0" w:line="360" w:lineRule="auto"/>
+        <w:ind w:left="0" w:firstLine="709"/>
+        <w:jc w:val="both"/>
+        <w:rPr>
+          <w:rFonts w:ascii="Times New Roman" w:eastAsia="Times New Roman" w:hAnsi="Times New Roman"/>
+          <w:color w:val="333333"/>
+          <w:sz w:val="28"/>
+          <w:szCs w:val="28"/>
+          <w:lang w:val="ru-BY" w:eastAsia="ru-BY"/>
+        </w:rPr>
+      </w:pPr>
+      <w:r>
+        <w:rPr>
+          <w:rFonts w:ascii="Times New Roman" w:eastAsia="Times New Roman" w:hAnsi="Times New Roman"/>
+          <w:color w:val="333333"/>
+          <w:sz w:val="28"/>
+          <w:szCs w:val="28"/>
+          <w:lang w:val="ru-BY" w:eastAsia="ru-BY"/>
+        </w:rPr>
+        <w:t>количество пикселов — разрешение. Может указываться отдельно количество пикселов по ширине и высоте (1024*768, 640*</w:t>
+      </w:r>
+      <w:proofErr w:type="gramStart"/>
+      <w:r>
+        <w:rPr>
+          <w:rFonts w:ascii="Times New Roman" w:eastAsia="Times New Roman" w:hAnsi="Times New Roman"/>
+          <w:color w:val="333333"/>
+          <w:sz w:val="28"/>
+          <w:szCs w:val="28"/>
+          <w:lang w:val="ru-BY" w:eastAsia="ru-BY"/>
+        </w:rPr>
+        <w:t>480,…</w:t>
+      </w:r>
+      <w:proofErr w:type="gramEnd"/>
+      <w:r>
+        <w:rPr>
+          <w:rFonts w:ascii="Times New Roman" w:eastAsia="Times New Roman" w:hAnsi="Times New Roman"/>
+          <w:color w:val="333333"/>
+          <w:sz w:val="28"/>
+          <w:szCs w:val="28"/>
+          <w:lang w:val="ru-BY" w:eastAsia="ru-BY"/>
+        </w:rPr>
+        <w:t xml:space="preserve">) или же, редко, общее количество пикселей (часто измеряется в </w:t>
+      </w:r>
+      <w:proofErr w:type="spellStart"/>
+      <w:r>
+        <w:rPr>
+          <w:rFonts w:ascii="Times New Roman" w:eastAsia="Times New Roman" w:hAnsi="Times New Roman"/>
+          <w:color w:val="333333"/>
+          <w:sz w:val="28"/>
+          <w:szCs w:val="28"/>
+          <w:lang w:val="ru-BY" w:eastAsia="ru-BY"/>
+        </w:rPr>
+        <w:t>мегапикселах</w:t>
+      </w:r>
+      <w:proofErr w:type="spellEnd"/>
+      <w:r>
+        <w:rPr>
+          <w:rFonts w:ascii="Times New Roman" w:eastAsia="Times New Roman" w:hAnsi="Times New Roman"/>
+          <w:color w:val="333333"/>
+          <w:sz w:val="28"/>
+          <w:szCs w:val="28"/>
+          <w:lang w:val="ru-BY" w:eastAsia="ru-BY"/>
+        </w:rPr>
+        <w:t>);</w:t>
       </w:r>
     </w:p>
     <w:p>
@@ -956,7 +1084,9 @@
           <w:ilvl w:val="0"/>
           <w:numId w:val="2"/>
         </w:numPr>
-        <w:spacing w:before="100" w:beforeAutospacing="1" w:after="120" w:line="240" w:lineRule="auto"/>
+        <w:spacing w:after="0" w:line="360" w:lineRule="auto"/>
+        <w:ind w:left="0" w:firstLine="709"/>
+        <w:jc w:val="both"/>
         <w:rPr>
           <w:rFonts w:ascii="Times New Roman" w:eastAsia="Times New Roman" w:hAnsi="Times New Roman"/>
           <w:color w:val="333333"/>
@@ -1003,29 +1133,55 @@
           <w:ilvl w:val="0"/>
           <w:numId w:val="2"/>
         </w:numPr>
-        <w:spacing w:before="100" w:beforeAutospacing="1" w:after="100" w:afterAutospacing="1" w:line="240" w:lineRule="auto"/>
-        <w:rPr>
-          <w:rFonts w:ascii="Times New Roman" w:eastAsia="Times New Roman" w:hAnsi="Times New Roman"/>
-          <w:color w:val="333333"/>
-          <w:sz w:val="28"/>
-          <w:szCs w:val="28"/>
-          <w:lang w:val="ru-BY" w:eastAsia="ru-BY"/>
-        </w:rPr>
-      </w:pPr>
-      <w:r>
-        <w:rPr>
-          <w:rFonts w:ascii="Times New Roman" w:eastAsia="Times New Roman" w:hAnsi="Times New Roman"/>
-          <w:color w:val="333333"/>
-          <w:sz w:val="28"/>
-          <w:szCs w:val="28"/>
-          <w:lang w:val="ru-BY" w:eastAsia="ru-BY"/>
-        </w:rPr>
-        <w:t>цветовое пространство (цветовая модель) RGB, CMYK, XYZ, YCbCr и др.</w:t>
-      </w:r>
-    </w:p>
-    <w:p>
-      <w:pPr>
-        <w:spacing w:after="0" w:line="240" w:lineRule="auto"/>
+        <w:spacing w:after="0" w:line="360" w:lineRule="auto"/>
+        <w:ind w:left="0" w:firstLine="709"/>
+        <w:jc w:val="both"/>
+        <w:rPr>
+          <w:rFonts w:ascii="Times New Roman" w:eastAsia="Times New Roman" w:hAnsi="Times New Roman"/>
+          <w:color w:val="333333"/>
+          <w:sz w:val="28"/>
+          <w:szCs w:val="28"/>
+          <w:lang w:val="ru-BY" w:eastAsia="ru-BY"/>
+        </w:rPr>
+      </w:pPr>
+      <w:r>
+        <w:rPr>
+          <w:rFonts w:ascii="Times New Roman" w:eastAsia="Times New Roman" w:hAnsi="Times New Roman"/>
+          <w:color w:val="333333"/>
+          <w:sz w:val="28"/>
+          <w:szCs w:val="28"/>
+          <w:lang w:val="ru-BY" w:eastAsia="ru-BY"/>
+        </w:rPr>
+        <w:t xml:space="preserve">цветовое пространство (цветовая модель) RGB, CMYK, XYZ, </w:t>
+      </w:r>
+      <w:proofErr w:type="spellStart"/>
+      <w:r>
+        <w:rPr>
+          <w:rFonts w:ascii="Times New Roman" w:eastAsia="Times New Roman" w:hAnsi="Times New Roman"/>
+          <w:color w:val="333333"/>
+          <w:sz w:val="28"/>
+          <w:szCs w:val="28"/>
+          <w:lang w:val="ru-BY" w:eastAsia="ru-BY"/>
+        </w:rPr>
+        <w:t>YCbCr</w:t>
+      </w:r>
+      <w:proofErr w:type="spellEnd"/>
+      <w:r>
+        <w:rPr>
+          <w:rFonts w:ascii="Times New Roman" w:eastAsia="Times New Roman" w:hAnsi="Times New Roman"/>
+          <w:color w:val="333333"/>
+          <w:sz w:val="28"/>
+          <w:szCs w:val="28"/>
+          <w:lang w:val="ru-BY" w:eastAsia="ru-BY"/>
+        </w:rPr>
+        <w:t xml:space="preserve"> и др.</w:t>
+      </w:r>
+    </w:p>
+    <w:p>
+      <w:pPr>
+        <w:spacing w:after="0" w:line="360" w:lineRule="auto"/>
+        <w:ind w:firstLine="709"/>
+        <w:jc w:val="both"/>
         <w:rPr>
           <w:rFonts w:ascii="Times New Roman" w:eastAsia="Times New Roman" w:hAnsi="Times New Roman"/>
           <w:color w:val="333333"/>
@@ -1047,8 +1203,8 @@
     </w:p>
     <w:p>
       <w:pPr>
-        <w:spacing w:before="100" w:beforeAutospacing="1" w:after="100" w:afterAutospacing="1" w:line="240" w:lineRule="auto"/>
-        <w:outlineLvl w:val="3"/>
+        <w:spacing w:after="0" w:line="360" w:lineRule="auto"/>
+        <w:jc w:val="center"/>
         <w:rPr>
           <w:rFonts w:ascii="Times New Roman" w:eastAsia="Times New Roman" w:hAnsi="Times New Roman"/>
           <w:b/>
@@ -1078,7 +1234,9 @@
           <w:ilvl w:val="0"/>
           <w:numId w:val="3"/>
         </w:numPr>
-        <w:spacing w:before="100" w:beforeAutospacing="1" w:after="120" w:line="240" w:lineRule="auto"/>
+        <w:spacing w:after="0" w:line="360" w:lineRule="auto"/>
+        <w:ind w:left="0" w:firstLine="709"/>
+        <w:jc w:val="both"/>
         <w:rPr>
           <w:rFonts w:ascii="Times New Roman" w:eastAsia="Times New Roman" w:hAnsi="Times New Roman"/>
           <w:color w:val="333333"/>
@@ -1104,24 +1262,78 @@
           <w:ilvl w:val="0"/>
           <w:numId w:val="3"/>
         </w:numPr>
-        <w:spacing w:before="100" w:beforeAutospacing="1" w:after="120" w:line="240" w:lineRule="auto"/>
-        <w:rPr>
-          <w:rFonts w:ascii="Times New Roman" w:eastAsia="Times New Roman" w:hAnsi="Times New Roman"/>
-          <w:color w:val="333333"/>
-          <w:sz w:val="28"/>
-          <w:szCs w:val="28"/>
-          <w:lang w:val="ru-BY" w:eastAsia="ru-BY"/>
-        </w:rPr>
-      </w:pPr>
-      <w:r>
-        <w:rPr>
-          <w:rFonts w:ascii="Times New Roman" w:eastAsia="Times New Roman" w:hAnsi="Times New Roman"/>
-          <w:color w:val="333333"/>
-          <w:sz w:val="28"/>
-          <w:szCs w:val="28"/>
-          <w:lang w:val="ru-BY" w:eastAsia="ru-BY"/>
-        </w:rPr>
-        <w:t>Распространённость — растровая графика используется сейчас практически везде: от маленьких значков до плакатов.</w:t>
+        <w:spacing w:after="0" w:line="360" w:lineRule="auto"/>
+        <w:ind w:left="0" w:firstLine="709"/>
+        <w:jc w:val="both"/>
+        <w:rPr>
+          <w:rFonts w:ascii="Times New Roman" w:eastAsia="Times New Roman" w:hAnsi="Times New Roman"/>
+          <w:color w:val="333333"/>
+          <w:sz w:val="28"/>
+          <w:szCs w:val="28"/>
+          <w:lang w:val="ru-BY" w:eastAsia="ru-BY"/>
+        </w:rPr>
+      </w:pPr>
+      <w:proofErr w:type="gramStart"/>
+      <w:r>
+        <w:rPr>
+          <w:rFonts w:ascii="Times New Roman" w:eastAsia="Times New Roman" w:hAnsi="Times New Roman"/>
+          <w:color w:val="333333"/>
+          <w:sz w:val="28"/>
+          <w:szCs w:val="28"/>
+          <w:lang w:val="ru-BY" w:eastAsia="ru-BY"/>
+        </w:rPr>
+        <w:t>Распространённость</w:t>
+      </w:r>
+      <w:r>
+        <w:rPr>
+          <w:rFonts w:ascii="Times New Roman" w:eastAsia="Times New Roman" w:hAnsi="Times New Roman"/>
+          <w:color w:val="333333"/>
+          <w:sz w:val="28"/>
+          <w:szCs w:val="28"/>
+          <w:lang w:val="ru-RU" w:eastAsia="ru-BY"/>
+        </w:rPr>
+        <w:t xml:space="preserve"> </w:t>
+      </w:r>
+      <w:r>
+        <w:rPr>
+          <w:rFonts w:ascii="Times New Roman" w:eastAsia="Times New Roman" w:hAnsi="Times New Roman"/>
+          <w:color w:val="333333"/>
+          <w:sz w:val="28"/>
+          <w:szCs w:val="28"/>
+          <w:lang w:val="ru-BY" w:eastAsia="ru-BY"/>
+        </w:rPr>
+        <w:t> </w:t>
+      </w:r>
+      <w:r>
+        <w:rPr>
+          <w:rFonts w:ascii="Times New Roman" w:eastAsia="Times New Roman" w:hAnsi="Times New Roman"/>
+          <w:color w:val="333333"/>
+          <w:sz w:val="28"/>
+          <w:szCs w:val="28"/>
+          <w:lang w:val="ru-RU" w:eastAsia="ru-BY"/>
+        </w:rPr>
+        <w:t>-</w:t>
+      </w:r>
+      <w:proofErr w:type="gramEnd"/>
+      <w:r>
+        <w:rPr>
+          <w:rFonts w:ascii="Times New Roman" w:eastAsia="Times New Roman" w:hAnsi="Times New Roman"/>
+          <w:color w:val="333333"/>
+          <w:sz w:val="28"/>
+          <w:szCs w:val="28"/>
+          <w:lang w:val="ru-RU" w:eastAsia="ru-BY"/>
+        </w:rPr>
+        <w:t xml:space="preserve"> </w:t>
+      </w:r>
+      <w:r>
+        <w:rPr>
+          <w:rFonts w:ascii="Times New Roman" w:eastAsia="Times New Roman" w:hAnsi="Times New Roman"/>
+          <w:color w:val="333333"/>
+          <w:sz w:val="28"/>
+          <w:szCs w:val="28"/>
+          <w:lang w:val="ru-BY" w:eastAsia="ru-BY"/>
+        </w:rPr>
+        <w:t>растровая графика используется сейчас практически везде: от маленьких значков до плакатов.</w:t>
       </w:r>
     </w:p>
     <w:p>
@@ -1130,7 +1342,9 @@
           <w:ilvl w:val="0"/>
           <w:numId w:val="3"/>
         </w:numPr>
-        <w:spacing w:before="100" w:beforeAutospacing="1" w:after="120" w:line="240" w:lineRule="auto"/>
+        <w:spacing w:after="0" w:line="360" w:lineRule="auto"/>
+        <w:ind w:left="0" w:firstLine="709"/>
+        <w:jc w:val="both"/>
         <w:rPr>
           <w:rFonts w:ascii="Times New Roman" w:eastAsia="Times New Roman" w:hAnsi="Times New Roman"/>
           <w:color w:val="333333"/>
@@ -1156,30 +1370,33 @@
           <w:ilvl w:val="0"/>
           <w:numId w:val="3"/>
         </w:numPr>
-        <w:spacing w:before="100" w:beforeAutospacing="1" w:after="100" w:afterAutospacing="1" w:line="240" w:lineRule="auto"/>
-        <w:rPr>
-          <w:rFonts w:ascii="Times New Roman" w:eastAsia="Times New Roman" w:hAnsi="Times New Roman"/>
-          <w:color w:val="333333"/>
-          <w:sz w:val="28"/>
-          <w:szCs w:val="28"/>
-          <w:lang w:val="ru-BY" w:eastAsia="ru-BY"/>
-        </w:rPr>
-      </w:pPr>
-      <w:r>
-        <w:rPr>
-          <w:rFonts w:ascii="Times New Roman" w:eastAsia="Times New Roman" w:hAnsi="Times New Roman"/>
-          <w:color w:val="333333"/>
-          <w:sz w:val="28"/>
-          <w:szCs w:val="28"/>
-          <w:lang w:val="ru-BY" w:eastAsia="ru-BY"/>
-        </w:rPr>
+        <w:spacing w:after="0" w:line="360" w:lineRule="auto"/>
+        <w:ind w:left="0" w:firstLine="709"/>
+        <w:jc w:val="both"/>
+        <w:rPr>
+          <w:rFonts w:ascii="Times New Roman" w:eastAsia="Times New Roman" w:hAnsi="Times New Roman"/>
+          <w:color w:val="333333"/>
+          <w:sz w:val="28"/>
+          <w:szCs w:val="28"/>
+          <w:lang w:val="ru-BY" w:eastAsia="ru-BY"/>
+        </w:rPr>
+      </w:pPr>
+      <w:r>
+        <w:rPr>
+          <w:rFonts w:ascii="Times New Roman" w:eastAsia="Times New Roman" w:hAnsi="Times New Roman"/>
+          <w:color w:val="333333"/>
+          <w:sz w:val="28"/>
+          <w:szCs w:val="28"/>
+          <w:lang w:val="ru-BY" w:eastAsia="ru-BY"/>
+        </w:rPr>
+        <w:lastRenderedPageBreak/>
         <w:t>Растровое представление изображения естественно для большинства устройств ввода-вывода графической информации, таких как мониторы (за исключением векторных), матричные и струйные принтеры, цифровые фотоаппараты, сканеры.</w:t>
       </w:r>
     </w:p>
     <w:p>
       <w:pPr>
-        <w:spacing w:before="100" w:beforeAutospacing="1" w:after="100" w:afterAutospacing="1" w:line="240" w:lineRule="auto"/>
-        <w:outlineLvl w:val="3"/>
+        <w:spacing w:after="0" w:line="360" w:lineRule="auto"/>
+        <w:jc w:val="center"/>
         <w:rPr>
           <w:rFonts w:ascii="Times New Roman" w:eastAsia="Times New Roman" w:hAnsi="Times New Roman"/>
           <w:b/>
@@ -1209,7 +1426,9 @@
           <w:ilvl w:val="0"/>
           <w:numId w:val="4"/>
         </w:numPr>
-        <w:spacing w:before="100" w:beforeAutospacing="1" w:after="120" w:line="240" w:lineRule="auto"/>
+        <w:spacing w:after="0" w:line="360" w:lineRule="auto"/>
+        <w:ind w:left="0" w:firstLine="709"/>
+        <w:jc w:val="both"/>
         <w:rPr>
           <w:rFonts w:ascii="Times New Roman" w:eastAsia="Times New Roman" w:hAnsi="Times New Roman"/>
           <w:color w:val="333333"/>
@@ -1235,24 +1454,25 @@
           <w:ilvl w:val="0"/>
           <w:numId w:val="4"/>
         </w:numPr>
-        <w:spacing w:before="100" w:beforeAutospacing="1" w:after="120" w:line="240" w:lineRule="auto"/>
-        <w:rPr>
-          <w:rFonts w:ascii="Times New Roman" w:eastAsia="Times New Roman" w:hAnsi="Times New Roman"/>
-          <w:color w:val="333333"/>
-          <w:sz w:val="28"/>
-          <w:szCs w:val="28"/>
-          <w:lang w:val="ru-BY" w:eastAsia="ru-BY"/>
-        </w:rPr>
-      </w:pPr>
-      <w:r>
-        <w:rPr>
-          <w:rFonts w:ascii="Times New Roman" w:eastAsia="Times New Roman" w:hAnsi="Times New Roman"/>
-          <w:color w:val="333333"/>
-          <w:sz w:val="28"/>
-          <w:szCs w:val="28"/>
-          <w:lang w:val="ru-BY" w:eastAsia="ru-BY"/>
-        </w:rPr>
-        <w:lastRenderedPageBreak/>
+        <w:spacing w:after="0" w:line="360" w:lineRule="auto"/>
+        <w:ind w:left="0" w:firstLine="709"/>
+        <w:jc w:val="both"/>
+        <w:rPr>
+          <w:rFonts w:ascii="Times New Roman" w:eastAsia="Times New Roman" w:hAnsi="Times New Roman"/>
+          <w:color w:val="333333"/>
+          <w:sz w:val="28"/>
+          <w:szCs w:val="28"/>
+          <w:lang w:val="ru-BY" w:eastAsia="ru-BY"/>
+        </w:rPr>
+      </w:pPr>
+      <w:r>
+        <w:rPr>
+          <w:rFonts w:ascii="Times New Roman" w:eastAsia="Times New Roman" w:hAnsi="Times New Roman"/>
+          <w:color w:val="333333"/>
+          <w:sz w:val="28"/>
+          <w:szCs w:val="28"/>
+          <w:lang w:val="ru-BY" w:eastAsia="ru-BY"/>
+        </w:rPr>
         <w:t>Невозможность идеального масштабирования.</w:t>
       </w:r>
     </w:p>
@@ -1262,7 +1482,9 @@
           <w:ilvl w:val="0"/>
           <w:numId w:val="4"/>
         </w:numPr>
-        <w:spacing w:before="100" w:beforeAutospacing="1" w:after="100" w:afterAutospacing="1" w:line="240" w:lineRule="auto"/>
+        <w:spacing w:after="0" w:line="360" w:lineRule="auto"/>
+        <w:ind w:left="0" w:firstLine="709"/>
+        <w:jc w:val="both"/>
         <w:rPr>
           <w:rFonts w:ascii="Times New Roman" w:eastAsia="Times New Roman" w:hAnsi="Times New Roman"/>
           <w:color w:val="333333"/>
@@ -1284,29 +1506,45 @@
     </w:p>
     <w:p>
       <w:pPr>
-        <w:spacing w:after="0" w:line="240" w:lineRule="auto"/>
-        <w:rPr>
-          <w:rFonts w:ascii="Times New Roman" w:eastAsia="Times New Roman" w:hAnsi="Times New Roman"/>
-          <w:color w:val="333333"/>
-          <w:sz w:val="28"/>
-          <w:szCs w:val="28"/>
-          <w:lang w:val="ru-BY" w:eastAsia="ru-BY"/>
-        </w:rPr>
-      </w:pPr>
-      <w:r>
-        <w:rPr>
-          <w:rFonts w:ascii="Times New Roman" w:eastAsia="Times New Roman" w:hAnsi="Times New Roman"/>
-          <w:color w:val="333333"/>
-          <w:sz w:val="28"/>
-          <w:szCs w:val="28"/>
-          <w:lang w:val="ru-BY" w:eastAsia="ru-BY"/>
-        </w:rPr>
-        <w:t>Из за этих недостатков для хранения простых рисунков рекомендуют вместо даже сжатой растровой графики использовать векторную графику.</w:t>
-      </w:r>
-    </w:p>
-    <w:p>
-      <w:pPr>
-        <w:spacing w:after="0" w:line="240" w:lineRule="auto"/>
+        <w:spacing w:after="0" w:line="360" w:lineRule="auto"/>
+        <w:ind w:firstLine="709"/>
+        <w:jc w:val="both"/>
+        <w:rPr>
+          <w:rFonts w:ascii="Times New Roman" w:eastAsia="Times New Roman" w:hAnsi="Times New Roman"/>
+          <w:color w:val="333333"/>
+          <w:sz w:val="28"/>
+          <w:szCs w:val="28"/>
+          <w:lang w:val="ru-BY" w:eastAsia="ru-BY"/>
+        </w:rPr>
+      </w:pPr>
+      <w:proofErr w:type="gramStart"/>
+      <w:r>
+        <w:rPr>
+          <w:rFonts w:ascii="Times New Roman" w:eastAsia="Times New Roman" w:hAnsi="Times New Roman"/>
+          <w:color w:val="333333"/>
+          <w:sz w:val="28"/>
+          <w:szCs w:val="28"/>
+          <w:lang w:val="ru-BY" w:eastAsia="ru-BY"/>
+        </w:rPr>
+        <w:t>Из за</w:t>
+      </w:r>
+      <w:proofErr w:type="gramEnd"/>
+      <w:r>
+        <w:rPr>
+          <w:rFonts w:ascii="Times New Roman" w:eastAsia="Times New Roman" w:hAnsi="Times New Roman"/>
+          <w:color w:val="333333"/>
+          <w:sz w:val="28"/>
+          <w:szCs w:val="28"/>
+          <w:lang w:val="ru-BY" w:eastAsia="ru-BY"/>
+        </w:rPr>
+        <w:t xml:space="preserve"> этих недостатков для хранения простых рисунков рекомендуют вместо даже сжатой растровой графики использовать векторную графику.</w:t>
+      </w:r>
+    </w:p>
+    <w:p>
+      <w:pPr>
+        <w:spacing w:after="0" w:line="360" w:lineRule="auto"/>
+        <w:ind w:firstLine="709"/>
+        <w:jc w:val="both"/>
         <w:rPr>
           <w:rFonts w:ascii="Times New Roman" w:eastAsia="Times New Roman" w:hAnsi="Times New Roman"/>
           <w:color w:val="333333"/>
@@ -1329,7 +1567,9 @@
     <w:p>
       <w:pPr>
         <w:shd w:val="clear" w:color="auto" w:fill="FFFFFF"/>
-        <w:spacing w:before="120" w:after="120" w:line="240" w:lineRule="auto"/>
+        <w:spacing w:after="0" w:line="360" w:lineRule="auto"/>
+        <w:ind w:firstLine="709"/>
+        <w:jc w:val="both"/>
         <w:rPr>
           <w:rFonts w:ascii="Times New Roman" w:hAnsi="Times New Roman"/>
           <w:sz w:val="28"/>
@@ -1361,7 +1601,7 @@
                     <pic:cNvPicPr/>
                   </pic:nvPicPr>
                   <pic:blipFill>
-                    <a:blip r:embed="rId5"/>
+                    <a:blip r:embed="rId7"/>
                     <a:stretch>
                       <a:fillRect/>
                     </a:stretch>
@@ -1385,7 +1625,9 @@
     <w:p>
       <w:pPr>
         <w:shd w:val="clear" w:color="auto" w:fill="FFFFFF"/>
-        <w:spacing w:before="120" w:after="120" w:line="240" w:lineRule="auto"/>
+        <w:spacing w:after="0" w:line="360" w:lineRule="auto"/>
+        <w:ind w:firstLine="709"/>
+        <w:jc w:val="both"/>
         <w:rPr>
           <w:rFonts w:ascii="Times New Roman" w:hAnsi="Times New Roman"/>
           <w:sz w:val="28"/>
@@ -1397,8 +1639,8 @@
     <w:p>
       <w:pPr>
         <w:shd w:val="clear" w:color="auto" w:fill="FFFFFF"/>
-        <w:spacing w:before="100" w:beforeAutospacing="1" w:after="100" w:afterAutospacing="1" w:line="240" w:lineRule="auto"/>
-        <w:outlineLvl w:val="3"/>
+        <w:spacing w:after="0" w:line="360" w:lineRule="auto"/>
+        <w:jc w:val="center"/>
         <w:rPr>
           <w:rFonts w:ascii="Times New Roman" w:eastAsia="Times New Roman" w:hAnsi="Times New Roman"/>
           <w:b/>
@@ -1419,13 +1661,16 @@
           <w:szCs w:val="28"/>
           <w:lang w:val="ru-BY" w:eastAsia="ru-BY"/>
         </w:rPr>
+        <w:lastRenderedPageBreak/>
         <w:t>Форматы</w:t>
       </w:r>
     </w:p>
     <w:p>
       <w:pPr>
         <w:shd w:val="clear" w:color="auto" w:fill="FFFFFF"/>
-        <w:spacing w:after="0" w:line="240" w:lineRule="auto"/>
+        <w:spacing w:after="0" w:line="360" w:lineRule="auto"/>
+        <w:ind w:firstLine="709"/>
+        <w:jc w:val="both"/>
         <w:rPr>
           <w:rFonts w:ascii="Times New Roman" w:eastAsia="Times New Roman" w:hAnsi="Times New Roman"/>
           <w:color w:val="333333"/>
@@ -1452,25 +1697,68 @@
           <w:numId w:val="5"/>
         </w:numPr>
         <w:shd w:val="clear" w:color="auto" w:fill="FFFFFF"/>
-        <w:spacing w:before="100" w:beforeAutospacing="1" w:after="120" w:line="240" w:lineRule="auto"/>
-        <w:rPr>
-          <w:rFonts w:ascii="Times New Roman" w:eastAsia="Times New Roman" w:hAnsi="Times New Roman"/>
-          <w:color w:val="333333"/>
-          <w:sz w:val="28"/>
-          <w:szCs w:val="28"/>
-          <w:lang w:val="ru-BY" w:eastAsia="ru-BY"/>
-        </w:rPr>
-      </w:pPr>
-      <w:r>
-        <w:rPr>
-          <w:rFonts w:ascii="Times New Roman" w:eastAsia="Times New Roman" w:hAnsi="Times New Roman"/>
-          <w:color w:val="333333"/>
-          <w:sz w:val="28"/>
-          <w:szCs w:val="28"/>
-          <w:lang w:val="ru-BY" w:eastAsia="ru-BY"/>
-        </w:rPr>
-        <w:lastRenderedPageBreak/>
-        <w:t>BMP или Windows Bitmap — обычно используется без сжатия, хотя возможно использование алгоритма RLE.</w:t>
+        <w:spacing w:after="0" w:line="360" w:lineRule="auto"/>
+        <w:ind w:left="0" w:firstLine="709"/>
+        <w:jc w:val="both"/>
+        <w:rPr>
+          <w:rFonts w:ascii="Times New Roman" w:eastAsia="Times New Roman" w:hAnsi="Times New Roman"/>
+          <w:color w:val="333333"/>
+          <w:sz w:val="28"/>
+          <w:szCs w:val="28"/>
+          <w:lang w:val="ru-BY" w:eastAsia="ru-BY"/>
+        </w:rPr>
+      </w:pPr>
+      <w:r>
+        <w:rPr>
+          <w:rFonts w:ascii="Times New Roman" w:eastAsia="Times New Roman" w:hAnsi="Times New Roman"/>
+          <w:color w:val="333333"/>
+          <w:sz w:val="28"/>
+          <w:szCs w:val="28"/>
+          <w:lang w:val="ru-BY" w:eastAsia="ru-BY"/>
+        </w:rPr>
+        <w:t xml:space="preserve">BMP или Windows </w:t>
+      </w:r>
+      <w:proofErr w:type="spellStart"/>
+      <w:r>
+        <w:rPr>
+          <w:rFonts w:ascii="Times New Roman" w:eastAsia="Times New Roman" w:hAnsi="Times New Roman"/>
+          <w:color w:val="333333"/>
+          <w:sz w:val="28"/>
+          <w:szCs w:val="28"/>
+          <w:lang w:val="ru-BY" w:eastAsia="ru-BY"/>
+        </w:rPr>
+        <w:t>Bitmap</w:t>
+      </w:r>
+      <w:proofErr w:type="spellEnd"/>
+      <w:r>
+        <w:rPr>
+          <w:rFonts w:ascii="Times New Roman" w:eastAsia="Times New Roman" w:hAnsi="Times New Roman"/>
+          <w:color w:val="333333"/>
+          <w:sz w:val="28"/>
+          <w:szCs w:val="28"/>
+          <w:lang w:val="ru-BY" w:eastAsia="ru-BY"/>
+        </w:rPr>
+        <w:t> </w:t>
+      </w:r>
+      <w:r>
+        <w:rPr>
+          <w:rFonts w:ascii="Times New Roman" w:eastAsia="Times New Roman" w:hAnsi="Times New Roman"/>
+          <w:color w:val="333333"/>
+          <w:sz w:val="28"/>
+          <w:szCs w:val="28"/>
+          <w:lang w:val="ru-RU" w:eastAsia="ru-BY"/>
+        </w:rPr>
+        <w:t>-</w:t>
+      </w:r>
+      <w:r>
+        <w:rPr>
+          <w:rFonts w:ascii="Times New Roman" w:eastAsia="Times New Roman" w:hAnsi="Times New Roman"/>
+          <w:color w:val="333333"/>
+          <w:sz w:val="28"/>
+          <w:szCs w:val="28"/>
+          <w:lang w:val="ru-BY" w:eastAsia="ru-BY"/>
+        </w:rPr>
+        <w:t xml:space="preserve"> обычно используется без сжатия, хотя возможно использование алгоритма RLE.</w:t>
       </w:r>
     </w:p>
     <w:p>
@@ -1480,24 +1768,132 @@
           <w:numId w:val="5"/>
         </w:numPr>
         <w:shd w:val="clear" w:color="auto" w:fill="FFFFFF"/>
-        <w:spacing w:before="100" w:beforeAutospacing="1" w:after="120" w:line="240" w:lineRule="auto"/>
-        <w:rPr>
-          <w:rFonts w:ascii="Times New Roman" w:eastAsia="Times New Roman" w:hAnsi="Times New Roman"/>
-          <w:color w:val="333333"/>
-          <w:sz w:val="28"/>
-          <w:szCs w:val="28"/>
-          <w:lang w:val="ru-BY" w:eastAsia="ru-BY"/>
-        </w:rPr>
-      </w:pPr>
-      <w:r>
-        <w:rPr>
-          <w:rFonts w:ascii="Times New Roman" w:eastAsia="Times New Roman" w:hAnsi="Times New Roman"/>
-          <w:color w:val="333333"/>
-          <w:sz w:val="28"/>
-          <w:szCs w:val="28"/>
-          <w:lang w:val="ru-BY" w:eastAsia="ru-BY"/>
-        </w:rPr>
-        <w:t>GIF (Graphics Interchange Format) — устаревающий формат, поддерживающий не более 256 цветов одновременно. Всё ещё популярен из за поддержки анимации, которая отсутствует в чистом PNG, хотя ПО начинает поддерживать APNG.</w:t>
+        <w:spacing w:after="0" w:line="360" w:lineRule="auto"/>
+        <w:ind w:left="0" w:firstLine="709"/>
+        <w:jc w:val="both"/>
+        <w:rPr>
+          <w:rFonts w:ascii="Times New Roman" w:eastAsia="Times New Roman" w:hAnsi="Times New Roman"/>
+          <w:color w:val="333333"/>
+          <w:sz w:val="28"/>
+          <w:szCs w:val="28"/>
+          <w:lang w:val="ru-BY" w:eastAsia="ru-BY"/>
+        </w:rPr>
+      </w:pPr>
+      <w:r>
+        <w:rPr>
+          <w:rFonts w:ascii="Times New Roman" w:eastAsia="Times New Roman" w:hAnsi="Times New Roman"/>
+          <w:color w:val="333333"/>
+          <w:sz w:val="28"/>
+          <w:szCs w:val="28"/>
+          <w:lang w:val="ru-BY" w:eastAsia="ru-BY"/>
+        </w:rPr>
+        <w:t xml:space="preserve">GIF (Graphics </w:t>
+      </w:r>
+      <w:proofErr w:type="spellStart"/>
+      <w:r>
+        <w:rPr>
+          <w:rFonts w:ascii="Times New Roman" w:eastAsia="Times New Roman" w:hAnsi="Times New Roman"/>
+          <w:color w:val="333333"/>
+          <w:sz w:val="28"/>
+          <w:szCs w:val="28"/>
+          <w:lang w:val="ru-BY" w:eastAsia="ru-BY"/>
+        </w:rPr>
+        <w:t>Interchange</w:t>
+      </w:r>
+      <w:proofErr w:type="spellEnd"/>
+      <w:r>
+        <w:rPr>
+          <w:rFonts w:ascii="Times New Roman" w:eastAsia="Times New Roman" w:hAnsi="Times New Roman"/>
+          <w:color w:val="333333"/>
+          <w:sz w:val="28"/>
+          <w:szCs w:val="28"/>
+          <w:lang w:val="ru-BY" w:eastAsia="ru-BY"/>
+        </w:rPr>
+        <w:t xml:space="preserve"> </w:t>
+      </w:r>
+      <w:proofErr w:type="gramStart"/>
+      <w:r>
+        <w:rPr>
+          <w:rFonts w:ascii="Times New Roman" w:eastAsia="Times New Roman" w:hAnsi="Times New Roman"/>
+          <w:color w:val="333333"/>
+          <w:sz w:val="28"/>
+          <w:szCs w:val="28"/>
+          <w:lang w:val="ru-BY" w:eastAsia="ru-BY"/>
+        </w:rPr>
+        <w:t>Format)</w:t>
+      </w:r>
+      <w:r>
+        <w:rPr>
+          <w:rFonts w:ascii="Times New Roman" w:eastAsia="Times New Roman" w:hAnsi="Times New Roman"/>
+          <w:color w:val="333333"/>
+          <w:sz w:val="28"/>
+          <w:szCs w:val="28"/>
+          <w:lang w:val="ru-RU" w:eastAsia="ru-BY"/>
+        </w:rPr>
+        <w:t xml:space="preserve"> </w:t>
+      </w:r>
+      <w:r>
+        <w:rPr>
+          <w:rFonts w:ascii="Times New Roman" w:eastAsia="Times New Roman" w:hAnsi="Times New Roman"/>
+          <w:color w:val="333333"/>
+          <w:sz w:val="28"/>
+          <w:szCs w:val="28"/>
+          <w:lang w:val="ru-BY" w:eastAsia="ru-BY"/>
+        </w:rPr>
+        <w:t> </w:t>
+      </w:r>
+      <w:r>
+        <w:rPr>
+          <w:rFonts w:ascii="Times New Roman" w:eastAsia="Times New Roman" w:hAnsi="Times New Roman"/>
+          <w:color w:val="333333"/>
+          <w:sz w:val="28"/>
+          <w:szCs w:val="28"/>
+          <w:lang w:val="ru-RU" w:eastAsia="ru-BY"/>
+        </w:rPr>
+        <w:t>-</w:t>
+      </w:r>
+      <w:proofErr w:type="gramEnd"/>
+      <w:r>
+        <w:rPr>
+          <w:rFonts w:ascii="Times New Roman" w:eastAsia="Times New Roman" w:hAnsi="Times New Roman"/>
+          <w:color w:val="333333"/>
+          <w:sz w:val="28"/>
+          <w:szCs w:val="28"/>
+          <w:lang w:val="ru-RU" w:eastAsia="ru-BY"/>
+        </w:rPr>
+        <w:t xml:space="preserve"> </w:t>
+      </w:r>
+      <w:r>
+        <w:rPr>
+          <w:rFonts w:ascii="Times New Roman" w:eastAsia="Times New Roman" w:hAnsi="Times New Roman"/>
+          <w:color w:val="333333"/>
+          <w:sz w:val="28"/>
+          <w:szCs w:val="28"/>
+          <w:lang w:val="ru-BY" w:eastAsia="ru-BY"/>
+        </w:rPr>
+        <w:t xml:space="preserve">устаревающий формат, поддерживающий не более 256 цветов одновременно. Всё ещё популярен </w:t>
+      </w:r>
+      <w:proofErr w:type="gramStart"/>
+      <w:r>
+        <w:rPr>
+          <w:rFonts w:ascii="Times New Roman" w:eastAsia="Times New Roman" w:hAnsi="Times New Roman"/>
+          <w:color w:val="333333"/>
+          <w:sz w:val="28"/>
+          <w:szCs w:val="28"/>
+          <w:lang w:val="ru-BY" w:eastAsia="ru-BY"/>
+        </w:rPr>
+        <w:t>из за</w:t>
+      </w:r>
+      <w:proofErr w:type="gramEnd"/>
+      <w:r>
+        <w:rPr>
+          <w:rFonts w:ascii="Times New Roman" w:eastAsia="Times New Roman" w:hAnsi="Times New Roman"/>
+          <w:color w:val="333333"/>
+          <w:sz w:val="28"/>
+          <w:szCs w:val="28"/>
+          <w:lang w:val="ru-BY" w:eastAsia="ru-BY"/>
+        </w:rPr>
+        <w:t xml:space="preserve"> поддержки анимации, которая отсутствует в чистом PNG, хотя ПО начинает поддерживать APNG.</w:t>
       </w:r>
     </w:p>
     <w:p>
@@ -1507,24 +1903,48 @@
           <w:numId w:val="5"/>
         </w:numPr>
         <w:shd w:val="clear" w:color="auto" w:fill="FFFFFF"/>
-        <w:spacing w:before="100" w:beforeAutospacing="1" w:after="120" w:line="240" w:lineRule="auto"/>
-        <w:rPr>
-          <w:rFonts w:ascii="Times New Roman" w:eastAsia="Times New Roman" w:hAnsi="Times New Roman"/>
-          <w:color w:val="333333"/>
-          <w:sz w:val="28"/>
-          <w:szCs w:val="28"/>
-          <w:lang w:val="ru-BY" w:eastAsia="ru-BY"/>
-        </w:rPr>
-      </w:pPr>
-      <w:r>
-        <w:rPr>
-          <w:rFonts w:ascii="Times New Roman" w:eastAsia="Times New Roman" w:hAnsi="Times New Roman"/>
-          <w:color w:val="333333"/>
-          <w:sz w:val="28"/>
-          <w:szCs w:val="28"/>
-          <w:lang w:val="ru-BY" w:eastAsia="ru-BY"/>
-        </w:rPr>
-        <w:t>PCX устаревший формат, позволявший хорошо сжимать простые рисованые изображения (при сжатии группы подряд идущих пикселов одинакового цвета заменяются на запись о количестве таких пикселов и их цвете).</w:t>
+        <w:spacing w:after="0" w:line="360" w:lineRule="auto"/>
+        <w:ind w:left="0" w:firstLine="709"/>
+        <w:jc w:val="both"/>
+        <w:rPr>
+          <w:rFonts w:ascii="Times New Roman" w:eastAsia="Times New Roman" w:hAnsi="Times New Roman"/>
+          <w:color w:val="333333"/>
+          <w:sz w:val="28"/>
+          <w:szCs w:val="28"/>
+          <w:lang w:val="ru-BY" w:eastAsia="ru-BY"/>
+        </w:rPr>
+      </w:pPr>
+      <w:r>
+        <w:rPr>
+          <w:rFonts w:ascii="Times New Roman" w:eastAsia="Times New Roman" w:hAnsi="Times New Roman"/>
+          <w:color w:val="333333"/>
+          <w:sz w:val="28"/>
+          <w:szCs w:val="28"/>
+          <w:lang w:val="ru-BY" w:eastAsia="ru-BY"/>
+        </w:rPr>
+        <w:t xml:space="preserve">PCX устаревший формат, позволявший хорошо сжимать простые </w:t>
+      </w:r>
+      <w:proofErr w:type="spellStart"/>
+      <w:r>
+        <w:rPr>
+          <w:rFonts w:ascii="Times New Roman" w:eastAsia="Times New Roman" w:hAnsi="Times New Roman"/>
+          <w:color w:val="333333"/>
+          <w:sz w:val="28"/>
+          <w:szCs w:val="28"/>
+          <w:lang w:val="ru-BY" w:eastAsia="ru-BY"/>
+        </w:rPr>
+        <w:t>рисованые</w:t>
+      </w:r>
+      <w:proofErr w:type="spellEnd"/>
+      <w:r>
+        <w:rPr>
+          <w:rFonts w:ascii="Times New Roman" w:eastAsia="Times New Roman" w:hAnsi="Times New Roman"/>
+          <w:color w:val="333333"/>
+          <w:sz w:val="28"/>
+          <w:szCs w:val="28"/>
+          <w:lang w:val="ru-BY" w:eastAsia="ru-BY"/>
+        </w:rPr>
+        <w:t xml:space="preserve"> изображения (при сжатии группы подряд идущих пикселов одинакового цвета заменяются на запись о количестве таких пикселов и их цвете).</w:t>
       </w:r>
     </w:p>
     <w:p>
@@ -1534,25 +1954,39 @@
           <w:numId w:val="5"/>
         </w:numPr>
         <w:shd w:val="clear" w:color="auto" w:fill="FFFFFF"/>
-        <w:spacing w:before="100" w:beforeAutospacing="1" w:after="120" w:line="240" w:lineRule="auto"/>
-        <w:rPr>
-          <w:rFonts w:ascii="Times New Roman" w:eastAsia="Times New Roman" w:hAnsi="Times New Roman"/>
-          <w:color w:val="333333"/>
-          <w:sz w:val="28"/>
-          <w:szCs w:val="28"/>
-          <w:lang w:val="ru-BY" w:eastAsia="ru-BY"/>
-        </w:rPr>
-      </w:pPr>
-      <w:r>
-        <w:rPr>
-          <w:rFonts w:ascii="Times New Roman" w:eastAsia="Times New Roman" w:hAnsi="Times New Roman"/>
-          <w:color w:val="333333"/>
-          <w:sz w:val="28"/>
-          <w:szCs w:val="28"/>
-          <w:lang w:val="ru-BY" w:eastAsia="ru-BY"/>
-        </w:rPr>
-        <w:t>PNG (Portable Network Graphics) .</w:t>
-      </w:r>
+        <w:spacing w:after="0" w:line="360" w:lineRule="auto"/>
+        <w:ind w:left="0" w:firstLine="709"/>
+        <w:jc w:val="both"/>
+        <w:rPr>
+          <w:rFonts w:ascii="Times New Roman" w:eastAsia="Times New Roman" w:hAnsi="Times New Roman"/>
+          <w:color w:val="333333"/>
+          <w:sz w:val="28"/>
+          <w:szCs w:val="28"/>
+          <w:lang w:val="ru-BY" w:eastAsia="ru-BY"/>
+        </w:rPr>
+      </w:pPr>
+      <w:r>
+        <w:rPr>
+          <w:rFonts w:ascii="Times New Roman" w:eastAsia="Times New Roman" w:hAnsi="Times New Roman"/>
+          <w:color w:val="333333"/>
+          <w:sz w:val="28"/>
+          <w:szCs w:val="28"/>
+          <w:lang w:val="ru-BY" w:eastAsia="ru-BY"/>
+        </w:rPr>
+        <w:t>PNG (Portable Network Graphics</w:t>
+      </w:r>
+      <w:proofErr w:type="gramStart"/>
+      <w:r>
+        <w:rPr>
+          <w:rFonts w:ascii="Times New Roman" w:eastAsia="Times New Roman" w:hAnsi="Times New Roman"/>
+          <w:color w:val="333333"/>
+          <w:sz w:val="28"/>
+          <w:szCs w:val="28"/>
+          <w:lang w:val="ru-BY" w:eastAsia="ru-BY"/>
+        </w:rPr>
+        <w:t>) .</w:t>
+      </w:r>
+      <w:proofErr w:type="gramEnd"/>
     </w:p>
     <w:p>
       <w:pPr>
@@ -1561,24 +1995,48 @@
           <w:numId w:val="5"/>
         </w:numPr>
         <w:shd w:val="clear" w:color="auto" w:fill="FFFFFF"/>
-        <w:spacing w:before="100" w:beforeAutospacing="1" w:after="120" w:line="240" w:lineRule="auto"/>
-        <w:rPr>
-          <w:rFonts w:ascii="Times New Roman" w:eastAsia="Times New Roman" w:hAnsi="Times New Roman"/>
-          <w:color w:val="333333"/>
-          <w:sz w:val="28"/>
-          <w:szCs w:val="28"/>
-          <w:lang w:val="ru-BY" w:eastAsia="ru-BY"/>
-        </w:rPr>
-      </w:pPr>
-      <w:r>
-        <w:rPr>
-          <w:rFonts w:ascii="Times New Roman" w:eastAsia="Times New Roman" w:hAnsi="Times New Roman"/>
-          <w:color w:val="333333"/>
-          <w:sz w:val="28"/>
-          <w:szCs w:val="28"/>
-          <w:lang w:val="ru-BY" w:eastAsia="ru-BY"/>
-        </w:rPr>
-        <w:t>JPEG очень широко используемый формат изображений. Сжатие основано на усреднении цвета соседних пикселей(информация о яркости при этом не усредняется) и отбрасывании высокочастотных составляющих в пространственном спектре фрагмента изображения. При детальном рассмотрении сильно сжатого изображения заметно размытие резких границ и характерный муар вблизи них.</w:t>
+        <w:spacing w:after="0" w:line="360" w:lineRule="auto"/>
+        <w:ind w:left="0" w:firstLine="709"/>
+        <w:jc w:val="both"/>
+        <w:rPr>
+          <w:rFonts w:ascii="Times New Roman" w:eastAsia="Times New Roman" w:hAnsi="Times New Roman"/>
+          <w:color w:val="333333"/>
+          <w:sz w:val="28"/>
+          <w:szCs w:val="28"/>
+          <w:lang w:val="ru-BY" w:eastAsia="ru-BY"/>
+        </w:rPr>
+      </w:pPr>
+      <w:r>
+        <w:rPr>
+          <w:rFonts w:ascii="Times New Roman" w:eastAsia="Times New Roman" w:hAnsi="Times New Roman"/>
+          <w:color w:val="333333"/>
+          <w:sz w:val="28"/>
+          <w:szCs w:val="28"/>
+          <w:lang w:val="ru-BY" w:eastAsia="ru-BY"/>
+        </w:rPr>
+        <w:t xml:space="preserve">JPEG очень широко используемый формат изображений. Сжатие основано на усреднении цвета соседних </w:t>
+      </w:r>
+      <w:proofErr w:type="gramStart"/>
+      <w:r>
+        <w:rPr>
+          <w:rFonts w:ascii="Times New Roman" w:eastAsia="Times New Roman" w:hAnsi="Times New Roman"/>
+          <w:color w:val="333333"/>
+          <w:sz w:val="28"/>
+          <w:szCs w:val="28"/>
+          <w:lang w:val="ru-BY" w:eastAsia="ru-BY"/>
+        </w:rPr>
+        <w:t>пикселей(</w:t>
+      </w:r>
+      <w:proofErr w:type="gramEnd"/>
+      <w:r>
+        <w:rPr>
+          <w:rFonts w:ascii="Times New Roman" w:eastAsia="Times New Roman" w:hAnsi="Times New Roman"/>
+          <w:color w:val="333333"/>
+          <w:sz w:val="28"/>
+          <w:szCs w:val="28"/>
+          <w:lang w:val="ru-BY" w:eastAsia="ru-BY"/>
+        </w:rPr>
+        <w:t>информация о яркости при этом не усредняется) и отбрасывании высокочастотных составляющих в пространственном спектре фрагмента изображения. При детальном рассмотрении сильно сжатого изображения заметно размытие резких границ и характерный муар вблизи них.</w:t>
       </w:r>
     </w:p>
     <w:p>
@@ -1588,7 +2046,9 @@
           <w:numId w:val="5"/>
         </w:numPr>
         <w:shd w:val="clear" w:color="auto" w:fill="FFFFFF"/>
-        <w:spacing w:before="100" w:beforeAutospacing="1" w:after="120" w:line="240" w:lineRule="auto"/>
+        <w:spacing w:after="0" w:line="360" w:lineRule="auto"/>
+        <w:ind w:left="0" w:firstLine="709"/>
+        <w:jc w:val="both"/>
         <w:rPr>
           <w:rFonts w:ascii="Times New Roman" w:eastAsia="Times New Roman" w:hAnsi="Times New Roman"/>
           <w:color w:val="333333"/>
@@ -1615,53 +2075,136 @@
           <w:numId w:val="5"/>
         </w:numPr>
         <w:shd w:val="clear" w:color="auto" w:fill="FFFFFF"/>
-        <w:spacing w:before="100" w:beforeAutospacing="1" w:after="100" w:afterAutospacing="1" w:line="240" w:lineRule="auto"/>
-        <w:rPr>
-          <w:rFonts w:ascii="Times New Roman" w:eastAsia="Times New Roman" w:hAnsi="Times New Roman"/>
-          <w:color w:val="333333"/>
-          <w:sz w:val="28"/>
-          <w:szCs w:val="28"/>
-          <w:lang w:val="ru-BY" w:eastAsia="ru-BY"/>
-        </w:rPr>
-      </w:pPr>
-      <w:r>
-        <w:rPr>
-          <w:rFonts w:ascii="Times New Roman" w:eastAsia="Times New Roman" w:hAnsi="Times New Roman"/>
-          <w:color w:val="333333"/>
-          <w:sz w:val="28"/>
-          <w:szCs w:val="28"/>
-          <w:lang w:val="ru-BY" w:eastAsia="ru-BY"/>
-        </w:rPr>
-        <w:t>RAW хранит информацию, непосредственно получаемую с матрицы цифрового фотоаппарата или аналогичного устройства без применения к ней каких-либо преобразований, а также хранит настройки фотокамеры. Позволяет избежать потери информации при применении к изображению различных преобразований (потеря информации происходит в результате округления и выхода цвета пиксела за пределы допустимых значений). Используется при съёмке в сложных условиях (недостаточная освещённость, невозможность выставить баланс белого и т.п.) для последующей обработки на компьютере (обычно в ручном режиме). Практически все полупрофессиональные и профессиональные цифровые фотоаппараты позволяют сохранять RAW изображения. Формат файла зависит от модели фотоаппарата, единого стандарта не существует</w:t>
+        <w:spacing w:after="0" w:line="360" w:lineRule="auto"/>
+        <w:ind w:left="0" w:firstLine="709"/>
+        <w:jc w:val="both"/>
+        <w:rPr>
+          <w:rFonts w:ascii="Times New Roman" w:eastAsia="Times New Roman" w:hAnsi="Times New Roman"/>
+          <w:color w:val="333333"/>
+          <w:sz w:val="28"/>
+          <w:szCs w:val="28"/>
+          <w:lang w:val="ru-BY" w:eastAsia="ru-BY"/>
+        </w:rPr>
+      </w:pPr>
+      <w:r>
+        <w:rPr>
+          <w:rFonts w:ascii="Times New Roman" w:eastAsia="Times New Roman" w:hAnsi="Times New Roman"/>
+          <w:color w:val="333333"/>
+          <w:sz w:val="28"/>
+          <w:szCs w:val="28"/>
+          <w:lang w:val="ru-BY" w:eastAsia="ru-BY"/>
+        </w:rPr>
+        <w:t xml:space="preserve">RAW хранит информацию, непосредственно получаемую с матрицы цифрового фотоаппарата или аналогичного устройства без применения к ней каких-либо преобразований, а также хранит настройки </w:t>
+      </w:r>
+      <w:r>
+        <w:rPr>
+          <w:rFonts w:ascii="Times New Roman" w:eastAsia="Times New Roman" w:hAnsi="Times New Roman"/>
+          <w:color w:val="333333"/>
+          <w:sz w:val="28"/>
+          <w:szCs w:val="28"/>
+          <w:lang w:val="ru-BY" w:eastAsia="ru-BY"/>
+        </w:rPr>
+        <w:lastRenderedPageBreak/>
+        <w:t>фотокамеры. Позволяет избежать потери информации при применении к изображению различных преобразований (потеря информации происходит в результате округления и выхода цвета пиксела за пределы допустимых значений). Используется при съёмке в сложных условиях (недостаточная освещённость, невозможность выставить баланс белого и т.п.) для последующей обработки на компьютере (обычно в ручном режиме). Практически все полупрофессиональные и профессиональные цифровые фотоаппараты позволяют сохранять RAW изображения. Формат файла зависит от модели фотоаппарата, единого стандарта не существует</w:t>
       </w:r>
     </w:p>
     <w:p>
       <w:pPr>
         <w:shd w:val="clear" w:color="auto" w:fill="FFFFFF"/>
-        <w:spacing w:after="0" w:line="240" w:lineRule="auto"/>
-        <w:rPr>
-          <w:rFonts w:ascii="Times New Roman" w:eastAsia="Times New Roman" w:hAnsi="Times New Roman"/>
-          <w:color w:val="333333"/>
-          <w:sz w:val="28"/>
-          <w:szCs w:val="28"/>
-          <w:lang w:val="ru-BY" w:eastAsia="ru-BY"/>
-        </w:rPr>
-      </w:pPr>
-      <w:r>
-        <w:rPr>
-          <w:rFonts w:ascii="Times New Roman" w:eastAsia="Times New Roman" w:hAnsi="Times New Roman"/>
-          <w:color w:val="333333"/>
-          <w:sz w:val="28"/>
-          <w:szCs w:val="28"/>
-          <w:lang w:val="ru-BY" w:eastAsia="ru-BY"/>
-        </w:rPr>
-        <w:t>К программным средствам обработки растровой графики относятся растровые графические редакторы: GIMP, Paint.NET, Tux Paint, Adobe Photoshop, Adobe Fireworks, Corel Photo-Paint, Corel Paint Shop Pro, Corel Painter, Microsoft Paint.</w:t>
+        <w:spacing w:after="0" w:line="360" w:lineRule="auto"/>
+        <w:ind w:firstLine="709"/>
+        <w:jc w:val="both"/>
+        <w:rPr>
+          <w:rFonts w:ascii="Times New Roman" w:eastAsia="Times New Roman" w:hAnsi="Times New Roman"/>
+          <w:color w:val="333333"/>
+          <w:sz w:val="28"/>
+          <w:szCs w:val="28"/>
+          <w:lang w:val="ru-BY" w:eastAsia="ru-BY"/>
+        </w:rPr>
+      </w:pPr>
+      <w:r>
+        <w:rPr>
+          <w:rFonts w:ascii="Times New Roman" w:eastAsia="Times New Roman" w:hAnsi="Times New Roman"/>
+          <w:color w:val="333333"/>
+          <w:sz w:val="28"/>
+          <w:szCs w:val="28"/>
+          <w:lang w:val="ru-BY" w:eastAsia="ru-BY"/>
+        </w:rPr>
+        <w:t xml:space="preserve">К программным средствам обработки растровой графики относятся растровые графические редакторы: GIMP, Paint.NET, </w:t>
+      </w:r>
+      <w:proofErr w:type="spellStart"/>
+      <w:r>
+        <w:rPr>
+          <w:rFonts w:ascii="Times New Roman" w:eastAsia="Times New Roman" w:hAnsi="Times New Roman"/>
+          <w:color w:val="333333"/>
+          <w:sz w:val="28"/>
+          <w:szCs w:val="28"/>
+          <w:lang w:val="ru-BY" w:eastAsia="ru-BY"/>
+        </w:rPr>
+        <w:t>Tux</w:t>
+      </w:r>
+      <w:proofErr w:type="spellEnd"/>
+      <w:r>
+        <w:rPr>
+          <w:rFonts w:ascii="Times New Roman" w:eastAsia="Times New Roman" w:hAnsi="Times New Roman"/>
+          <w:color w:val="333333"/>
+          <w:sz w:val="28"/>
+          <w:szCs w:val="28"/>
+          <w:lang w:val="ru-BY" w:eastAsia="ru-BY"/>
+        </w:rPr>
+        <w:t xml:space="preserve"> Paint, Adobe Photoshop, Adobe </w:t>
+      </w:r>
+      <w:proofErr w:type="spellStart"/>
+      <w:r>
+        <w:rPr>
+          <w:rFonts w:ascii="Times New Roman" w:eastAsia="Times New Roman" w:hAnsi="Times New Roman"/>
+          <w:color w:val="333333"/>
+          <w:sz w:val="28"/>
+          <w:szCs w:val="28"/>
+          <w:lang w:val="ru-BY" w:eastAsia="ru-BY"/>
+        </w:rPr>
+        <w:t>Fireworks</w:t>
+      </w:r>
+      <w:proofErr w:type="spellEnd"/>
+      <w:r>
+        <w:rPr>
+          <w:rFonts w:ascii="Times New Roman" w:eastAsia="Times New Roman" w:hAnsi="Times New Roman"/>
+          <w:color w:val="333333"/>
+          <w:sz w:val="28"/>
+          <w:szCs w:val="28"/>
+          <w:lang w:val="ru-BY" w:eastAsia="ru-BY"/>
+        </w:rPr>
+        <w:t xml:space="preserve">, Corel Photo-Paint, Corel Paint Shop Pro, Corel </w:t>
+      </w:r>
+      <w:proofErr w:type="spellStart"/>
+      <w:r>
+        <w:rPr>
+          <w:rFonts w:ascii="Times New Roman" w:eastAsia="Times New Roman" w:hAnsi="Times New Roman"/>
+          <w:color w:val="333333"/>
+          <w:sz w:val="28"/>
+          <w:szCs w:val="28"/>
+          <w:lang w:val="ru-BY" w:eastAsia="ru-BY"/>
+        </w:rPr>
+        <w:t>Painter</w:t>
+      </w:r>
+      <w:proofErr w:type="spellEnd"/>
+      <w:r>
+        <w:rPr>
+          <w:rFonts w:ascii="Times New Roman" w:eastAsia="Times New Roman" w:hAnsi="Times New Roman"/>
+          <w:color w:val="333333"/>
+          <w:sz w:val="28"/>
+          <w:szCs w:val="28"/>
+          <w:lang w:val="ru-BY" w:eastAsia="ru-BY"/>
+        </w:rPr>
+        <w:t>, Microsoft Paint.</w:t>
       </w:r>
     </w:p>
     <w:p>
       <w:pPr>
         <w:shd w:val="clear" w:color="auto" w:fill="FFFFFF"/>
-        <w:spacing w:before="120" w:after="120" w:line="240" w:lineRule="auto"/>
+        <w:spacing w:after="0" w:line="360" w:lineRule="auto"/>
+        <w:ind w:firstLine="709"/>
+        <w:jc w:val="both"/>
         <w:rPr>
           <w:rFonts w:ascii="Times New Roman" w:hAnsi="Times New Roman"/>
           <w:sz w:val="28"/>
@@ -1673,7 +2216,9 @@
     <w:p>
       <w:pPr>
         <w:shd w:val="clear" w:color="auto" w:fill="FFFFFF"/>
-        <w:spacing w:before="120" w:after="120" w:line="240" w:lineRule="auto"/>
+        <w:spacing w:after="0" w:line="360" w:lineRule="auto"/>
+        <w:ind w:firstLine="709"/>
+        <w:jc w:val="both"/>
         <w:rPr>
           <w:rFonts w:ascii="Times New Roman" w:hAnsi="Times New Roman"/>
           <w:sz w:val="28"/>
@@ -1685,7 +2230,9 @@
     <w:p>
       <w:pPr>
         <w:shd w:val="clear" w:color="auto" w:fill="FFFFFF"/>
-        <w:spacing w:before="120" w:after="120" w:line="240" w:lineRule="auto"/>
+        <w:spacing w:after="0" w:line="360" w:lineRule="auto"/>
+        <w:ind w:firstLine="709"/>
+        <w:jc w:val="both"/>
         <w:rPr>
           <w:rFonts w:ascii="Times New Roman" w:hAnsi="Times New Roman"/>
           <w:sz w:val="28"/>
@@ -1697,8 +2244,8 @@
     <w:p>
       <w:pPr>
         <w:shd w:val="clear" w:color="auto" w:fill="FFFFFF"/>
-        <w:spacing w:before="100" w:beforeAutospacing="1" w:after="100" w:afterAutospacing="1" w:line="240" w:lineRule="auto"/>
-        <w:outlineLvl w:val="2"/>
+        <w:spacing w:after="0" w:line="360" w:lineRule="auto"/>
+        <w:jc w:val="center"/>
         <w:rPr>
           <w:rFonts w:ascii="Times New Roman" w:eastAsia="Times New Roman" w:hAnsi="Times New Roman"/>
           <w:b/>
@@ -1719,14 +2266,15 @@
           <w:szCs w:val="28"/>
           <w:lang w:val="ru-BY" w:eastAsia="ru-BY"/>
         </w:rPr>
-        <w:lastRenderedPageBreak/>
         <w:t>Векторная графика</w:t>
       </w:r>
     </w:p>
     <w:p>
       <w:pPr>
         <w:shd w:val="clear" w:color="auto" w:fill="FFFFFF"/>
-        <w:spacing w:after="0" w:line="240" w:lineRule="auto"/>
+        <w:spacing w:after="0" w:line="360" w:lineRule="auto"/>
+        <w:ind w:firstLine="709"/>
+        <w:jc w:val="both"/>
         <w:rPr>
           <w:rFonts w:ascii="Times New Roman" w:eastAsia="Times New Roman" w:hAnsi="Times New Roman"/>
           <w:color w:val="333333"/>
@@ -1750,18 +2298,86 @@
       <w:r>
         <w:rPr>
           <w:rFonts w:ascii="Times New Roman" w:eastAsia="Times New Roman" w:hAnsi="Times New Roman"/>
-          <w:color w:val="333333"/>
-          <w:sz w:val="28"/>
-          <w:szCs w:val="28"/>
-          <w:lang w:val="ru-BY" w:eastAsia="ru-BY"/>
-        </w:rPr>
-        <w:t> - это графический объект, построенный из геометрических примитивов, таких как точки, линии, сплайны и многоугольники.</w:t>
+          <w:b/>
+          <w:bCs/>
+          <w:color w:val="333333"/>
+          <w:sz w:val="28"/>
+          <w:szCs w:val="28"/>
+          <w:lang w:val="ru-RU" w:eastAsia="ru-BY"/>
+        </w:rPr>
+        <w:t xml:space="preserve"> </w:t>
+      </w:r>
+      <w:proofErr w:type="gramStart"/>
+      <w:r>
+        <w:rPr>
+          <w:rFonts w:ascii="Times New Roman" w:eastAsia="Times New Roman" w:hAnsi="Times New Roman"/>
+          <w:b/>
+          <w:bCs/>
+          <w:color w:val="333333"/>
+          <w:sz w:val="28"/>
+          <w:szCs w:val="28"/>
+          <w:lang w:val="ru-RU" w:eastAsia="ru-BY"/>
+        </w:rPr>
+        <w:t>-</w:t>
+      </w:r>
+      <w:r>
+        <w:rPr>
+          <w:rFonts w:ascii="Times New Roman" w:eastAsia="Times New Roman" w:hAnsi="Times New Roman"/>
+          <w:color w:val="333333"/>
+          <w:sz w:val="28"/>
+          <w:szCs w:val="28"/>
+          <w:lang w:val="ru-RU" w:eastAsia="ru-BY"/>
+        </w:rPr>
+        <w:t xml:space="preserve"> </w:t>
+      </w:r>
+      <w:r>
+        <w:rPr>
+          <w:rFonts w:ascii="Times New Roman" w:eastAsia="Times New Roman" w:hAnsi="Times New Roman"/>
+          <w:color w:val="333333"/>
+          <w:sz w:val="28"/>
+          <w:szCs w:val="28"/>
+          <w:lang w:val="ru-BY" w:eastAsia="ru-BY"/>
+        </w:rPr>
+        <w:t>это</w:t>
+      </w:r>
+      <w:proofErr w:type="gramEnd"/>
+      <w:r>
+        <w:rPr>
+          <w:rFonts w:ascii="Times New Roman" w:eastAsia="Times New Roman" w:hAnsi="Times New Roman"/>
+          <w:color w:val="333333"/>
+          <w:sz w:val="28"/>
+          <w:szCs w:val="28"/>
+          <w:lang w:val="ru-BY" w:eastAsia="ru-BY"/>
+        </w:rPr>
+        <w:t xml:space="preserve"> графический объект, построенный из геометрических примитивов,</w:t>
+      </w:r>
+      <w:r>
+        <w:rPr>
+          <w:rFonts w:ascii="Times New Roman" w:eastAsia="Times New Roman" w:hAnsi="Times New Roman"/>
+          <w:color w:val="333333"/>
+          <w:sz w:val="28"/>
+          <w:szCs w:val="28"/>
+          <w:lang w:val="ru-RU" w:eastAsia="ru-BY"/>
+        </w:rPr>
+        <w:t xml:space="preserve"> </w:t>
+      </w:r>
+      <w:r>
+        <w:rPr>
+          <w:rFonts w:ascii="Times New Roman" w:eastAsia="Times New Roman" w:hAnsi="Times New Roman"/>
+          <w:color w:val="333333"/>
+          <w:sz w:val="28"/>
+          <w:szCs w:val="28"/>
+          <w:lang w:val="ru-BY" w:eastAsia="ru-BY"/>
+        </w:rPr>
+        <w:t>таких как точки, линии, сплайны и многоугольники.</w:t>
       </w:r>
     </w:p>
     <w:p>
       <w:pPr>
         <w:shd w:val="clear" w:color="auto" w:fill="FFFFFF"/>
-        <w:spacing w:after="0" w:line="240" w:lineRule="auto"/>
+        <w:spacing w:after="0" w:line="360" w:lineRule="auto"/>
+        <w:ind w:firstLine="709"/>
+        <w:jc w:val="both"/>
         <w:rPr>
           <w:rFonts w:ascii="Times New Roman" w:eastAsia="Times New Roman" w:hAnsi="Times New Roman"/>
           <w:color w:val="333333"/>
@@ -1788,7 +2404,9 @@
           <w:numId w:val="9"/>
         </w:numPr>
         <w:shd w:val="clear" w:color="auto" w:fill="FFFFFF"/>
-        <w:spacing w:before="100" w:beforeAutospacing="1" w:after="120" w:line="240" w:lineRule="auto"/>
+        <w:spacing w:after="0" w:line="360" w:lineRule="auto"/>
+        <w:ind w:left="0" w:firstLine="709"/>
+        <w:jc w:val="both"/>
         <w:rPr>
           <w:rFonts w:ascii="Times New Roman" w:eastAsia="Times New Roman" w:hAnsi="Times New Roman"/>
           <w:color w:val="333333"/>
@@ -1815,7 +2433,9 @@
           <w:numId w:val="9"/>
         </w:numPr>
         <w:shd w:val="clear" w:color="auto" w:fill="FFFFFF"/>
-        <w:spacing w:before="100" w:beforeAutospacing="1" w:after="120" w:line="240" w:lineRule="auto"/>
+        <w:spacing w:after="0" w:line="360" w:lineRule="auto"/>
+        <w:ind w:left="0" w:firstLine="709"/>
+        <w:jc w:val="both"/>
         <w:rPr>
           <w:rFonts w:ascii="Times New Roman" w:eastAsia="Times New Roman" w:hAnsi="Times New Roman"/>
           <w:color w:val="333333"/>
@@ -1842,7 +2462,9 @@
           <w:numId w:val="9"/>
         </w:numPr>
         <w:shd w:val="clear" w:color="auto" w:fill="FFFFFF"/>
-        <w:spacing w:before="100" w:beforeAutospacing="1" w:after="120" w:line="240" w:lineRule="auto"/>
+        <w:spacing w:after="0" w:line="360" w:lineRule="auto"/>
+        <w:ind w:left="0" w:firstLine="709"/>
+        <w:jc w:val="both"/>
         <w:rPr>
           <w:rFonts w:ascii="Times New Roman" w:eastAsia="Times New Roman" w:hAnsi="Times New Roman"/>
           <w:color w:val="333333"/>
@@ -1869,7 +2491,9 @@
           <w:numId w:val="9"/>
         </w:numPr>
         <w:shd w:val="clear" w:color="auto" w:fill="FFFFFF"/>
-        <w:spacing w:before="100" w:beforeAutospacing="1" w:after="100" w:afterAutospacing="1" w:line="240" w:lineRule="auto"/>
+        <w:spacing w:after="0" w:line="360" w:lineRule="auto"/>
+        <w:ind w:left="0" w:firstLine="709"/>
+        <w:jc w:val="both"/>
         <w:rPr>
           <w:rFonts w:ascii="Times New Roman" w:eastAsia="Times New Roman" w:hAnsi="Times New Roman"/>
           <w:color w:val="333333"/>
@@ -1892,8 +2516,8 @@
     <w:p>
       <w:pPr>
         <w:shd w:val="clear" w:color="auto" w:fill="FFFFFF"/>
-        <w:spacing w:before="100" w:beforeAutospacing="1" w:after="100" w:afterAutospacing="1" w:line="240" w:lineRule="auto"/>
-        <w:outlineLvl w:val="3"/>
+        <w:spacing w:after="0" w:line="360" w:lineRule="auto"/>
+        <w:jc w:val="center"/>
         <w:rPr>
           <w:rFonts w:ascii="Times New Roman" w:eastAsia="Times New Roman" w:hAnsi="Times New Roman"/>
           <w:b/>
@@ -1924,24 +2548,37 @@
           <w:numId w:val="10"/>
         </w:numPr>
         <w:shd w:val="clear" w:color="auto" w:fill="FFFFFF"/>
-        <w:spacing w:before="100" w:beforeAutospacing="1" w:after="120" w:line="240" w:lineRule="auto"/>
-        <w:rPr>
-          <w:rFonts w:ascii="Times New Roman" w:eastAsia="Times New Roman" w:hAnsi="Times New Roman"/>
-          <w:color w:val="333333"/>
-          <w:sz w:val="28"/>
-          <w:szCs w:val="28"/>
-          <w:lang w:val="ru-BY" w:eastAsia="ru-BY"/>
-        </w:rPr>
-      </w:pPr>
-      <w:r>
-        <w:rPr>
-          <w:rFonts w:ascii="Times New Roman" w:eastAsia="Times New Roman" w:hAnsi="Times New Roman"/>
-          <w:color w:val="333333"/>
-          <w:sz w:val="28"/>
-          <w:szCs w:val="28"/>
-          <w:lang w:val="ru-BY" w:eastAsia="ru-BY"/>
-        </w:rPr>
-        <w:t> Размер, занимаемой описательной частью, не зависит от реальной величины объекта, что позволяет, используя минимальное количество информации, описать сколько угодно раз большой объект файлом минимального размера.</w:t>
+        <w:spacing w:after="0" w:line="360" w:lineRule="auto"/>
+        <w:ind w:left="0" w:firstLine="709"/>
+        <w:jc w:val="both"/>
+        <w:rPr>
+          <w:rFonts w:ascii="Times New Roman" w:eastAsia="Times New Roman" w:hAnsi="Times New Roman"/>
+          <w:color w:val="333333"/>
+          <w:sz w:val="28"/>
+          <w:szCs w:val="28"/>
+          <w:lang w:val="ru-BY" w:eastAsia="ru-BY"/>
+        </w:rPr>
+      </w:pPr>
+      <w:r>
+        <w:rPr>
+          <w:rFonts w:ascii="Times New Roman" w:eastAsia="Times New Roman" w:hAnsi="Times New Roman"/>
+          <w:color w:val="333333"/>
+          <w:sz w:val="28"/>
+          <w:szCs w:val="28"/>
+          <w:lang w:val="ru-BY" w:eastAsia="ru-BY"/>
+        </w:rPr>
+        <w:t xml:space="preserve"> Размер, занимаемой описательной частью, не зависит от реальной величины объекта, что позволяет, используя минимальное количество </w:t>
+      </w:r>
+      <w:r>
+        <w:rPr>
+          <w:rFonts w:ascii="Times New Roman" w:eastAsia="Times New Roman" w:hAnsi="Times New Roman"/>
+          <w:color w:val="333333"/>
+          <w:sz w:val="28"/>
+          <w:szCs w:val="28"/>
+          <w:lang w:val="ru-BY" w:eastAsia="ru-BY"/>
+        </w:rPr>
+        <w:lastRenderedPageBreak/>
+        <w:t>информации, описать сколько угодно раз большой объект файлом минимального размера.</w:t>
       </w:r>
     </w:p>
     <w:p>
@@ -1951,7 +2588,9 @@
           <w:numId w:val="10"/>
         </w:numPr>
         <w:shd w:val="clear" w:color="auto" w:fill="FFFFFF"/>
-        <w:spacing w:before="100" w:beforeAutospacing="1" w:after="120" w:line="240" w:lineRule="auto"/>
+        <w:spacing w:after="0" w:line="360" w:lineRule="auto"/>
+        <w:ind w:left="0" w:firstLine="709"/>
+        <w:jc w:val="both"/>
         <w:rPr>
           <w:rFonts w:ascii="Times New Roman" w:eastAsia="Times New Roman" w:hAnsi="Times New Roman"/>
           <w:color w:val="333333"/>
@@ -1978,24 +2617,70 @@
           <w:numId w:val="10"/>
         </w:numPr>
         <w:shd w:val="clear" w:color="auto" w:fill="FFFFFF"/>
-        <w:spacing w:before="100" w:beforeAutospacing="1" w:after="120" w:line="240" w:lineRule="auto"/>
-        <w:rPr>
-          <w:rFonts w:ascii="Times New Roman" w:eastAsia="Times New Roman" w:hAnsi="Times New Roman"/>
-          <w:color w:val="333333"/>
-          <w:sz w:val="28"/>
-          <w:szCs w:val="28"/>
-          <w:lang w:val="ru-BY" w:eastAsia="ru-BY"/>
-        </w:rPr>
-      </w:pPr>
-      <w:r>
-        <w:rPr>
-          <w:rFonts w:ascii="Times New Roman" w:eastAsia="Times New Roman" w:hAnsi="Times New Roman"/>
-          <w:color w:val="333333"/>
-          <w:sz w:val="28"/>
-          <w:szCs w:val="28"/>
-          <w:lang w:val="ru-BY" w:eastAsia="ru-BY"/>
-        </w:rPr>
-        <w:t> Параметры объектов хранятся и могут быть легко изменены. Также это означает что перемещение, масштабирование, вращение, заполнение и т. д. не ухудшат качества рисунка. Более того, обычно указывают размеры в аппаратно-независимых единицах (англ. device-independent unit), которые ведут к наилучшей возможной растеризации на растровых устройствах.</w:t>
+        <w:spacing w:after="0" w:line="360" w:lineRule="auto"/>
+        <w:ind w:left="0" w:firstLine="709"/>
+        <w:jc w:val="both"/>
+        <w:rPr>
+          <w:rFonts w:ascii="Times New Roman" w:eastAsia="Times New Roman" w:hAnsi="Times New Roman"/>
+          <w:color w:val="333333"/>
+          <w:sz w:val="28"/>
+          <w:szCs w:val="28"/>
+          <w:lang w:val="ru-BY" w:eastAsia="ru-BY"/>
+        </w:rPr>
+      </w:pPr>
+      <w:r>
+        <w:rPr>
+          <w:rFonts w:ascii="Times New Roman" w:eastAsia="Times New Roman" w:hAnsi="Times New Roman"/>
+          <w:color w:val="333333"/>
+          <w:sz w:val="28"/>
+          <w:szCs w:val="28"/>
+          <w:lang w:val="ru-BY" w:eastAsia="ru-BY"/>
+        </w:rPr>
+        <w:t xml:space="preserve"> Параметры объектов хранятся и могут быть легко изменены. Также это означает что перемещение, масштабирование, вращение, заполнение и т. д. не ухудшат качества рисунка. Более того, обычно указывают размеры в аппаратно-независимых единицах (англ. </w:t>
+      </w:r>
+      <w:proofErr w:type="spellStart"/>
+      <w:r>
+        <w:rPr>
+          <w:rFonts w:ascii="Times New Roman" w:eastAsia="Times New Roman" w:hAnsi="Times New Roman"/>
+          <w:color w:val="333333"/>
+          <w:sz w:val="28"/>
+          <w:szCs w:val="28"/>
+          <w:lang w:val="ru-BY" w:eastAsia="ru-BY"/>
+        </w:rPr>
+        <w:t>device-independent</w:t>
+      </w:r>
+      <w:proofErr w:type="spellEnd"/>
+      <w:r>
+        <w:rPr>
+          <w:rFonts w:ascii="Times New Roman" w:eastAsia="Times New Roman" w:hAnsi="Times New Roman"/>
+          <w:color w:val="333333"/>
+          <w:sz w:val="28"/>
+          <w:szCs w:val="28"/>
+          <w:lang w:val="ru-BY" w:eastAsia="ru-BY"/>
+        </w:rPr>
+        <w:t xml:space="preserve"> </w:t>
+      </w:r>
+      <w:proofErr w:type="spellStart"/>
+      <w:r>
+        <w:rPr>
+          <w:rFonts w:ascii="Times New Roman" w:eastAsia="Times New Roman" w:hAnsi="Times New Roman"/>
+          <w:color w:val="333333"/>
+          <w:sz w:val="28"/>
+          <w:szCs w:val="28"/>
+          <w:lang w:val="ru-BY" w:eastAsia="ru-BY"/>
+        </w:rPr>
+        <w:t>unit</w:t>
+      </w:r>
+      <w:proofErr w:type="spellEnd"/>
+      <w:r>
+        <w:rPr>
+          <w:rFonts w:ascii="Times New Roman" w:eastAsia="Times New Roman" w:hAnsi="Times New Roman"/>
+          <w:color w:val="333333"/>
+          <w:sz w:val="28"/>
+          <w:szCs w:val="28"/>
+          <w:lang w:val="ru-BY" w:eastAsia="ru-BY"/>
+        </w:rPr>
+        <w:t>), которые ведут к наилучшей возможной растеризации на растровых устройствах.</w:t>
       </w:r>
     </w:p>
     <w:p>
@@ -2005,7 +2690,9 @@
           <w:numId w:val="10"/>
         </w:numPr>
         <w:shd w:val="clear" w:color="auto" w:fill="FFFFFF"/>
-        <w:spacing w:before="100" w:beforeAutospacing="1" w:after="100" w:afterAutospacing="1" w:line="240" w:lineRule="auto"/>
+        <w:spacing w:after="0" w:line="360" w:lineRule="auto"/>
+        <w:ind w:left="0" w:firstLine="709"/>
+        <w:jc w:val="both"/>
         <w:rPr>
           <w:rFonts w:ascii="Times New Roman" w:eastAsia="Times New Roman" w:hAnsi="Times New Roman"/>
           <w:color w:val="333333"/>
@@ -2028,8 +2715,8 @@
     <w:p>
       <w:pPr>
         <w:shd w:val="clear" w:color="auto" w:fill="FFFFFF"/>
-        <w:spacing w:before="100" w:beforeAutospacing="1" w:after="100" w:afterAutospacing="1" w:line="240" w:lineRule="auto"/>
-        <w:outlineLvl w:val="3"/>
+        <w:spacing w:after="0" w:line="360" w:lineRule="auto"/>
+        <w:jc w:val="center"/>
         <w:rPr>
           <w:rFonts w:ascii="Times New Roman" w:eastAsia="Times New Roman" w:hAnsi="Times New Roman"/>
           <w:b/>
@@ -2060,24 +2747,46 @@
           <w:numId w:val="11"/>
         </w:numPr>
         <w:shd w:val="clear" w:color="auto" w:fill="FFFFFF"/>
-        <w:spacing w:before="100" w:beforeAutospacing="1" w:after="120" w:line="240" w:lineRule="auto"/>
-        <w:rPr>
-          <w:rFonts w:ascii="Times New Roman" w:eastAsia="Times New Roman" w:hAnsi="Times New Roman"/>
-          <w:color w:val="333333"/>
-          <w:sz w:val="28"/>
-          <w:szCs w:val="28"/>
-          <w:lang w:val="ru-BY" w:eastAsia="ru-BY"/>
-        </w:rPr>
-      </w:pPr>
-      <w:r>
-        <w:rPr>
-          <w:rFonts w:ascii="Times New Roman" w:eastAsia="Times New Roman" w:hAnsi="Times New Roman"/>
-          <w:color w:val="333333"/>
-          <w:sz w:val="28"/>
-          <w:szCs w:val="28"/>
-          <w:lang w:val="ru-BY" w:eastAsia="ru-BY"/>
-        </w:rPr>
-        <w:t> Не каждый объект может быть легко изображен в векторном виде — для подобного оригинальному изображению может потребоваться очень большое количество объектов и их сложности, что негативно влияет на количество памяти, занимаемой изображением, и на время для его отображения (отрисовки).</w:t>
+        <w:spacing w:after="0" w:line="360" w:lineRule="auto"/>
+        <w:ind w:left="0" w:firstLine="709"/>
+        <w:jc w:val="both"/>
+        <w:rPr>
+          <w:rFonts w:ascii="Times New Roman" w:eastAsia="Times New Roman" w:hAnsi="Times New Roman"/>
+          <w:color w:val="333333"/>
+          <w:sz w:val="28"/>
+          <w:szCs w:val="28"/>
+          <w:lang w:val="ru-BY" w:eastAsia="ru-BY"/>
+        </w:rPr>
+      </w:pPr>
+      <w:r>
+        <w:rPr>
+          <w:rFonts w:ascii="Times New Roman" w:eastAsia="Times New Roman" w:hAnsi="Times New Roman"/>
+          <w:color w:val="333333"/>
+          <w:sz w:val="28"/>
+          <w:szCs w:val="28"/>
+          <w:lang w:val="ru-BY" w:eastAsia="ru-BY"/>
+        </w:rPr>
+        <w:t xml:space="preserve"> Не каждый объект может быть легко изображен в векторном виде </w:t>
+      </w:r>
+      <w:r>
+        <w:rPr>
+          <w:rFonts w:ascii="Times New Roman" w:eastAsia="Times New Roman" w:hAnsi="Times New Roman"/>
+          <w:color w:val="333333"/>
+          <w:sz w:val="28"/>
+          <w:szCs w:val="28"/>
+          <w:lang w:val="ru-RU" w:eastAsia="ru-BY"/>
+        </w:rPr>
+        <w:t>-</w:t>
+      </w:r>
+      <w:r>
+        <w:rPr>
+          <w:rFonts w:ascii="Times New Roman" w:eastAsia="Times New Roman" w:hAnsi="Times New Roman"/>
+          <w:color w:val="333333"/>
+          <w:sz w:val="28"/>
+          <w:szCs w:val="28"/>
+          <w:lang w:val="ru-BY" w:eastAsia="ru-BY"/>
+        </w:rPr>
+        <w:t xml:space="preserve"> для подобного оригинальному изображению может потребоваться очень большое количество объектов и их сложности, что негативно влияет на количество памяти, занимаемой изображением, и на время для его отображения (отрисовки).</w:t>
       </w:r>
     </w:p>
     <w:p>
@@ -2087,25 +2796,358 @@
           <w:numId w:val="11"/>
         </w:numPr>
         <w:shd w:val="clear" w:color="auto" w:fill="FFFFFF"/>
-        <w:spacing w:before="100" w:beforeAutospacing="1" w:after="100" w:afterAutospacing="1" w:line="240" w:lineRule="auto"/>
-        <w:rPr>
-          <w:rFonts w:ascii="Times New Roman" w:eastAsia="Times New Roman" w:hAnsi="Times New Roman"/>
-          <w:color w:val="333333"/>
-          <w:sz w:val="28"/>
-          <w:szCs w:val="28"/>
-          <w:lang w:val="ru-BY" w:eastAsia="ru-BY"/>
-        </w:rPr>
-      </w:pPr>
-      <w:r>
-        <w:rPr>
-          <w:rFonts w:ascii="Times New Roman" w:eastAsia="Times New Roman" w:hAnsi="Times New Roman"/>
-          <w:color w:val="333333"/>
-          <w:sz w:val="28"/>
-          <w:szCs w:val="28"/>
-          <w:lang w:val="ru-BY" w:eastAsia="ru-BY"/>
-        </w:rPr>
-        <w:t xml:space="preserve"> Перевод векторной графики в растр достаточно прост. Но обратного пути, как правило, нет — трассировка растра, при том что требует </w:t>
-      </w:r>
+        <w:spacing w:after="0" w:line="360" w:lineRule="auto"/>
+        <w:ind w:left="0" w:firstLine="709"/>
+        <w:jc w:val="both"/>
+        <w:rPr>
+          <w:rFonts w:ascii="Times New Roman" w:eastAsia="Times New Roman" w:hAnsi="Times New Roman"/>
+          <w:color w:val="333333"/>
+          <w:sz w:val="28"/>
+          <w:szCs w:val="28"/>
+          <w:lang w:val="ru-BY" w:eastAsia="ru-BY"/>
+        </w:rPr>
+      </w:pPr>
+      <w:r>
+        <w:rPr>
+          <w:rFonts w:ascii="Times New Roman" w:eastAsia="Times New Roman" w:hAnsi="Times New Roman"/>
+          <w:color w:val="333333"/>
+          <w:sz w:val="28"/>
+          <w:szCs w:val="28"/>
+          <w:lang w:val="ru-BY" w:eastAsia="ru-BY"/>
+        </w:rPr>
+        <w:t xml:space="preserve"> Перевод векторной графики в растр достаточно прост. Но обратного пути, как правило, нет — трассировка растра, при </w:t>
+      </w:r>
+      <w:proofErr w:type="gramStart"/>
+      <w:r>
+        <w:rPr>
+          <w:rFonts w:ascii="Times New Roman" w:eastAsia="Times New Roman" w:hAnsi="Times New Roman"/>
+          <w:color w:val="333333"/>
+          <w:sz w:val="28"/>
+          <w:szCs w:val="28"/>
+          <w:lang w:val="ru-BY" w:eastAsia="ru-BY"/>
+        </w:rPr>
+        <w:t>том</w:t>
+      </w:r>
+      <w:proofErr w:type="gramEnd"/>
+      <w:r>
+        <w:rPr>
+          <w:rFonts w:ascii="Times New Roman" w:eastAsia="Times New Roman" w:hAnsi="Times New Roman"/>
+          <w:color w:val="333333"/>
+          <w:sz w:val="28"/>
+          <w:szCs w:val="28"/>
+          <w:lang w:val="ru-BY" w:eastAsia="ru-BY"/>
+        </w:rPr>
+        <w:t xml:space="preserve"> что требует значительных вычислительных мощностей и времени, не всегда обеспечивает высокое качества векторного рисунка.</w:t>
+      </w:r>
+    </w:p>
+    <w:p>
+      <w:pPr>
+        <w:shd w:val="clear" w:color="auto" w:fill="FFFFFF"/>
+        <w:spacing w:after="0" w:line="360" w:lineRule="auto"/>
+        <w:ind w:firstLine="709"/>
+        <w:jc w:val="both"/>
+        <w:rPr>
+          <w:rFonts w:ascii="Times New Roman" w:eastAsia="Times New Roman" w:hAnsi="Times New Roman"/>
+          <w:color w:val="333333"/>
+          <w:sz w:val="28"/>
+          <w:szCs w:val="28"/>
+          <w:lang w:val="ru-BY" w:eastAsia="ru-BY"/>
+        </w:rPr>
+      </w:pPr>
+      <w:r>
+        <w:rPr>
+          <w:rFonts w:ascii="Times New Roman" w:eastAsia="Times New Roman" w:hAnsi="Times New Roman"/>
+          <w:color w:val="333333"/>
+          <w:sz w:val="28"/>
+          <w:szCs w:val="28"/>
+          <w:lang w:val="ru-BY" w:eastAsia="ru-BY"/>
+        </w:rPr>
+        <w:t>Форматы векторной графики: .</w:t>
+      </w:r>
+      <w:proofErr w:type="spellStart"/>
+      <w:r>
+        <w:rPr>
+          <w:rFonts w:ascii="Times New Roman" w:eastAsia="Times New Roman" w:hAnsi="Times New Roman"/>
+          <w:color w:val="333333"/>
+          <w:sz w:val="28"/>
+          <w:szCs w:val="28"/>
+          <w:lang w:val="ru-BY" w:eastAsia="ru-BY"/>
+        </w:rPr>
+        <w:t>cdr</w:t>
+      </w:r>
+      <w:proofErr w:type="spellEnd"/>
+      <w:r>
+        <w:rPr>
+          <w:rFonts w:ascii="Times New Roman" w:eastAsia="Times New Roman" w:hAnsi="Times New Roman"/>
+          <w:color w:val="333333"/>
+          <w:sz w:val="28"/>
+          <w:szCs w:val="28"/>
+          <w:lang w:val="ru-BY" w:eastAsia="ru-BY"/>
+        </w:rPr>
+        <w:t>, .</w:t>
+      </w:r>
+      <w:proofErr w:type="spellStart"/>
+      <w:r>
+        <w:rPr>
+          <w:rFonts w:ascii="Times New Roman" w:eastAsia="Times New Roman" w:hAnsi="Times New Roman"/>
+          <w:color w:val="333333"/>
+          <w:sz w:val="28"/>
+          <w:szCs w:val="28"/>
+          <w:lang w:val="ru-BY" w:eastAsia="ru-BY"/>
+        </w:rPr>
+        <w:t>ai</w:t>
+      </w:r>
+      <w:proofErr w:type="spellEnd"/>
+      <w:proofErr w:type="gramStart"/>
+      <w:r>
+        <w:rPr>
+          <w:rFonts w:ascii="Times New Roman" w:eastAsia="Times New Roman" w:hAnsi="Times New Roman"/>
+          <w:color w:val="333333"/>
+          <w:sz w:val="28"/>
+          <w:szCs w:val="28"/>
+          <w:lang w:val="ru-BY" w:eastAsia="ru-BY"/>
+        </w:rPr>
+        <w:t>, .</w:t>
+      </w:r>
+      <w:proofErr w:type="spellStart"/>
+      <w:r>
+        <w:rPr>
+          <w:rFonts w:ascii="Times New Roman" w:eastAsia="Times New Roman" w:hAnsi="Times New Roman"/>
+          <w:color w:val="333333"/>
+          <w:sz w:val="28"/>
+          <w:szCs w:val="28"/>
+          <w:lang w:val="ru-BY" w:eastAsia="ru-BY"/>
+        </w:rPr>
+        <w:t>cmx</w:t>
+      </w:r>
+      <w:proofErr w:type="spellEnd"/>
+      <w:proofErr w:type="gramEnd"/>
+      <w:r>
+        <w:rPr>
+          <w:rFonts w:ascii="Times New Roman" w:eastAsia="Times New Roman" w:hAnsi="Times New Roman"/>
+          <w:color w:val="333333"/>
+          <w:sz w:val="28"/>
+          <w:szCs w:val="28"/>
+          <w:lang w:val="ru-BY" w:eastAsia="ru-BY"/>
+        </w:rPr>
+        <w:t>, .</w:t>
+      </w:r>
+      <w:proofErr w:type="spellStart"/>
+      <w:r>
+        <w:rPr>
+          <w:rFonts w:ascii="Times New Roman" w:eastAsia="Times New Roman" w:hAnsi="Times New Roman"/>
+          <w:color w:val="333333"/>
+          <w:sz w:val="28"/>
+          <w:szCs w:val="28"/>
+          <w:lang w:val="ru-BY" w:eastAsia="ru-BY"/>
+        </w:rPr>
+        <w:t>eps</w:t>
+      </w:r>
+      <w:proofErr w:type="spellEnd"/>
+      <w:r>
+        <w:rPr>
+          <w:rFonts w:ascii="Times New Roman" w:eastAsia="Times New Roman" w:hAnsi="Times New Roman"/>
+          <w:color w:val="333333"/>
+          <w:sz w:val="28"/>
+          <w:szCs w:val="28"/>
+          <w:lang w:val="ru-BY" w:eastAsia="ru-BY"/>
+        </w:rPr>
+        <w:t>, .</w:t>
+      </w:r>
+      <w:proofErr w:type="spellStart"/>
+      <w:r>
+        <w:rPr>
+          <w:rFonts w:ascii="Times New Roman" w:eastAsia="Times New Roman" w:hAnsi="Times New Roman"/>
+          <w:color w:val="333333"/>
+          <w:sz w:val="28"/>
+          <w:szCs w:val="28"/>
+          <w:lang w:val="ru-BY" w:eastAsia="ru-BY"/>
+        </w:rPr>
+        <w:t>fla</w:t>
+      </w:r>
+      <w:proofErr w:type="spellEnd"/>
+      <w:r>
+        <w:rPr>
+          <w:rFonts w:ascii="Times New Roman" w:eastAsia="Times New Roman" w:hAnsi="Times New Roman"/>
+          <w:color w:val="333333"/>
+          <w:sz w:val="28"/>
+          <w:szCs w:val="28"/>
+          <w:lang w:val="ru-BY" w:eastAsia="ru-BY"/>
+        </w:rPr>
+        <w:t>, .</w:t>
+      </w:r>
+      <w:proofErr w:type="spellStart"/>
+      <w:r>
+        <w:rPr>
+          <w:rFonts w:ascii="Times New Roman" w:eastAsia="Times New Roman" w:hAnsi="Times New Roman"/>
+          <w:color w:val="333333"/>
+          <w:sz w:val="28"/>
+          <w:szCs w:val="28"/>
+          <w:lang w:val="ru-BY" w:eastAsia="ru-BY"/>
+        </w:rPr>
+        <w:t>svg</w:t>
+      </w:r>
+      <w:proofErr w:type="spellEnd"/>
+      <w:r>
+        <w:rPr>
+          <w:rFonts w:ascii="Times New Roman" w:eastAsia="Times New Roman" w:hAnsi="Times New Roman"/>
+          <w:color w:val="333333"/>
+          <w:sz w:val="28"/>
+          <w:szCs w:val="28"/>
+          <w:lang w:val="ru-BY" w:eastAsia="ru-BY"/>
+        </w:rPr>
+        <w:t>, .</w:t>
+      </w:r>
+      <w:proofErr w:type="spellStart"/>
+      <w:r>
+        <w:rPr>
+          <w:rFonts w:ascii="Times New Roman" w:eastAsia="Times New Roman" w:hAnsi="Times New Roman"/>
+          <w:color w:val="333333"/>
+          <w:sz w:val="28"/>
+          <w:szCs w:val="28"/>
+          <w:lang w:val="ru-BY" w:eastAsia="ru-BY"/>
+        </w:rPr>
+        <w:t>swf</w:t>
+      </w:r>
+      <w:proofErr w:type="spellEnd"/>
+      <w:r>
+        <w:rPr>
+          <w:rFonts w:ascii="Times New Roman" w:eastAsia="Times New Roman" w:hAnsi="Times New Roman"/>
+          <w:color w:val="333333"/>
+          <w:sz w:val="28"/>
+          <w:szCs w:val="28"/>
+          <w:lang w:val="ru-BY" w:eastAsia="ru-BY"/>
+        </w:rPr>
+        <w:t>, .</w:t>
+      </w:r>
+      <w:proofErr w:type="spellStart"/>
+      <w:r>
+        <w:rPr>
+          <w:rFonts w:ascii="Times New Roman" w:eastAsia="Times New Roman" w:hAnsi="Times New Roman"/>
+          <w:color w:val="333333"/>
+          <w:sz w:val="28"/>
+          <w:szCs w:val="28"/>
+          <w:lang w:val="ru-BY" w:eastAsia="ru-BY"/>
+        </w:rPr>
+        <w:t>wmf</w:t>
+      </w:r>
+      <w:proofErr w:type="spellEnd"/>
+      <w:r>
+        <w:rPr>
+          <w:rFonts w:ascii="Times New Roman" w:eastAsia="Times New Roman" w:hAnsi="Times New Roman"/>
+          <w:color w:val="333333"/>
+          <w:sz w:val="28"/>
+          <w:szCs w:val="28"/>
+          <w:lang w:val="ru-BY" w:eastAsia="ru-BY"/>
+        </w:rPr>
+        <w:t>.</w:t>
+      </w:r>
+    </w:p>
+    <w:p>
+      <w:pPr>
+        <w:shd w:val="clear" w:color="auto" w:fill="FFFFFF"/>
+        <w:spacing w:after="0" w:line="360" w:lineRule="auto"/>
+        <w:ind w:firstLine="709"/>
+        <w:jc w:val="both"/>
+        <w:rPr>
+          <w:rFonts w:ascii="Times New Roman" w:eastAsia="Times New Roman" w:hAnsi="Times New Roman"/>
+          <w:color w:val="333333"/>
+          <w:sz w:val="28"/>
+          <w:szCs w:val="28"/>
+          <w:lang w:val="ru-BY" w:eastAsia="ru-BY"/>
+        </w:rPr>
+      </w:pPr>
+      <w:r>
+        <w:rPr>
+          <w:rFonts w:ascii="Times New Roman" w:eastAsia="Times New Roman" w:hAnsi="Times New Roman"/>
+          <w:color w:val="333333"/>
+          <w:sz w:val="28"/>
+          <w:szCs w:val="28"/>
+          <w:lang w:val="ru-BY" w:eastAsia="ru-BY"/>
+        </w:rPr>
+        <w:t xml:space="preserve">К программным средствам создания и обработки векторной графики относятся следующие ГР: </w:t>
+      </w:r>
+      <w:proofErr w:type="spellStart"/>
+      <w:r>
+        <w:rPr>
+          <w:rFonts w:ascii="Times New Roman" w:eastAsia="Times New Roman" w:hAnsi="Times New Roman"/>
+          <w:color w:val="333333"/>
+          <w:sz w:val="28"/>
+          <w:szCs w:val="28"/>
+          <w:lang w:val="ru-BY" w:eastAsia="ru-BY"/>
+        </w:rPr>
+        <w:t>CorelDraw</w:t>
+      </w:r>
+      <w:proofErr w:type="spellEnd"/>
+      <w:r>
+        <w:rPr>
+          <w:rFonts w:ascii="Times New Roman" w:eastAsia="Times New Roman" w:hAnsi="Times New Roman"/>
+          <w:color w:val="333333"/>
+          <w:sz w:val="28"/>
+          <w:szCs w:val="28"/>
+          <w:lang w:val="ru-BY" w:eastAsia="ru-BY"/>
+        </w:rPr>
+        <w:t xml:space="preserve">, Adobe </w:t>
+      </w:r>
+      <w:proofErr w:type="spellStart"/>
+      <w:r>
+        <w:rPr>
+          <w:rFonts w:ascii="Times New Roman" w:eastAsia="Times New Roman" w:hAnsi="Times New Roman"/>
+          <w:color w:val="333333"/>
+          <w:sz w:val="28"/>
+          <w:szCs w:val="28"/>
+          <w:lang w:val="ru-BY" w:eastAsia="ru-BY"/>
+        </w:rPr>
+        <w:t>Illustrator</w:t>
+      </w:r>
+      <w:proofErr w:type="spellEnd"/>
+      <w:r>
+        <w:rPr>
+          <w:rFonts w:ascii="Times New Roman" w:eastAsia="Times New Roman" w:hAnsi="Times New Roman"/>
+          <w:color w:val="333333"/>
+          <w:sz w:val="28"/>
+          <w:szCs w:val="28"/>
+          <w:lang w:val="ru-BY" w:eastAsia="ru-BY"/>
+        </w:rPr>
+        <w:t xml:space="preserve">, а также </w:t>
+      </w:r>
+      <w:proofErr w:type="spellStart"/>
+      <w:r>
+        <w:rPr>
+          <w:rFonts w:ascii="Times New Roman" w:eastAsia="Times New Roman" w:hAnsi="Times New Roman"/>
+          <w:color w:val="333333"/>
+          <w:sz w:val="28"/>
+          <w:szCs w:val="28"/>
+          <w:lang w:val="ru-BY" w:eastAsia="ru-BY"/>
+        </w:rPr>
+        <w:t>векторизаторы</w:t>
+      </w:r>
+      <w:proofErr w:type="spellEnd"/>
+      <w:r>
+        <w:rPr>
+          <w:rFonts w:ascii="Times New Roman" w:eastAsia="Times New Roman" w:hAnsi="Times New Roman"/>
+          <w:color w:val="333333"/>
+          <w:sz w:val="28"/>
+          <w:szCs w:val="28"/>
+          <w:lang w:val="ru-BY" w:eastAsia="ru-BY"/>
+        </w:rPr>
+        <w:t xml:space="preserve"> (трассировщики) - специализированные пакеты преобразования растровых изображений в векторные.</w:t>
+      </w:r>
+    </w:p>
+    <w:p>
+      <w:pPr>
+        <w:shd w:val="clear" w:color="auto" w:fill="FFFFFF"/>
+        <w:spacing w:after="0" w:line="360" w:lineRule="auto"/>
+        <w:ind w:firstLine="709"/>
+        <w:jc w:val="both"/>
+        <w:rPr>
+          <w:rFonts w:ascii="Times New Roman" w:eastAsia="Times New Roman" w:hAnsi="Times New Roman"/>
+          <w:color w:val="333333"/>
+          <w:sz w:val="28"/>
+          <w:szCs w:val="28"/>
+          <w:lang w:val="ru-BY" w:eastAsia="ru-BY"/>
+        </w:rPr>
+      </w:pPr>
       <w:r>
         <w:rPr>
           <w:rFonts w:ascii="Times New Roman" w:eastAsia="Times New Roman" w:hAnsi="Times New Roman"/>
@@ -2115,82 +3157,57 @@
           <w:lang w:val="ru-BY" w:eastAsia="ru-BY"/>
         </w:rPr>
         <w:lastRenderedPageBreak/>
-        <w:t>значительных вычислительных мощностей и времени, не всегда обеспечивает высокое качества векторного рисунка.</w:t>
+        <w:t>Как в растровой, так и в векторной графике необходим способ кодирования цвета.</w:t>
       </w:r>
     </w:p>
     <w:p>
       <w:pPr>
         <w:shd w:val="clear" w:color="auto" w:fill="FFFFFF"/>
-        <w:spacing w:after="0" w:line="240" w:lineRule="auto"/>
-        <w:rPr>
-          <w:rFonts w:ascii="Times New Roman" w:eastAsia="Times New Roman" w:hAnsi="Times New Roman"/>
-          <w:color w:val="333333"/>
-          <w:sz w:val="28"/>
-          <w:szCs w:val="28"/>
-          <w:lang w:val="ru-BY" w:eastAsia="ru-BY"/>
-        </w:rPr>
-      </w:pPr>
-      <w:r>
-        <w:rPr>
-          <w:rFonts w:ascii="Times New Roman" w:eastAsia="Times New Roman" w:hAnsi="Times New Roman"/>
-          <w:color w:val="333333"/>
-          <w:sz w:val="28"/>
-          <w:szCs w:val="28"/>
-          <w:lang w:val="ru-BY" w:eastAsia="ru-BY"/>
-        </w:rPr>
-        <w:t>Форматы векторной графики: .cdr, .ai, .cmx, .eps, .fla, .svg, .swf, .wmf.</w:t>
-      </w:r>
+        <w:spacing w:after="0" w:line="360" w:lineRule="auto"/>
+        <w:ind w:firstLine="709"/>
+        <w:jc w:val="both"/>
+        <w:rPr>
+          <w:rFonts w:ascii="Times New Roman" w:hAnsi="Times New Roman"/>
+          <w:sz w:val="28"/>
+          <w:szCs w:val="28"/>
+          <w:lang w:val="ru-BY"/>
+        </w:rPr>
+      </w:pPr>
     </w:p>
     <w:p>
       <w:pPr>
         <w:shd w:val="clear" w:color="auto" w:fill="FFFFFF"/>
-        <w:spacing w:after="0" w:line="240" w:lineRule="auto"/>
-        <w:rPr>
-          <w:rFonts w:ascii="Times New Roman" w:eastAsia="Times New Roman" w:hAnsi="Times New Roman"/>
-          <w:color w:val="333333"/>
-          <w:sz w:val="28"/>
-          <w:szCs w:val="28"/>
-          <w:lang w:val="ru-BY" w:eastAsia="ru-BY"/>
-        </w:rPr>
-      </w:pPr>
-      <w:r>
-        <w:rPr>
-          <w:rFonts w:ascii="Times New Roman" w:eastAsia="Times New Roman" w:hAnsi="Times New Roman"/>
-          <w:color w:val="333333"/>
-          <w:sz w:val="28"/>
-          <w:szCs w:val="28"/>
-          <w:lang w:val="ru-BY" w:eastAsia="ru-BY"/>
-        </w:rPr>
-        <w:t>К программным средствам создания и обработки векторной графики относятся следующие ГР: CorelDraw, Adobe Illustrator, а также векторизаторы (трассировщики) - специализированные пакеты преобразования растровых изображений в векторные.</w:t>
-      </w:r>
+        <w:spacing w:after="0" w:line="360" w:lineRule="auto"/>
+        <w:ind w:firstLine="709"/>
+        <w:jc w:val="both"/>
+        <w:rPr>
+          <w:rFonts w:ascii="Times New Roman" w:hAnsi="Times New Roman"/>
+          <w:sz w:val="28"/>
+          <w:szCs w:val="28"/>
+          <w:lang w:val="ru-BY"/>
+        </w:rPr>
+      </w:pPr>
     </w:p>
     <w:p>
       <w:pPr>
         <w:shd w:val="clear" w:color="auto" w:fill="FFFFFF"/>
-        <w:spacing w:after="0" w:line="240" w:lineRule="auto"/>
-        <w:rPr>
-          <w:rFonts w:ascii="Times New Roman" w:eastAsia="Times New Roman" w:hAnsi="Times New Roman"/>
-          <w:color w:val="333333"/>
-          <w:sz w:val="28"/>
-          <w:szCs w:val="28"/>
-          <w:lang w:val="ru-BY" w:eastAsia="ru-BY"/>
-        </w:rPr>
-      </w:pPr>
-      <w:r>
-        <w:rPr>
-          <w:rFonts w:ascii="Times New Roman" w:eastAsia="Times New Roman" w:hAnsi="Times New Roman"/>
-          <w:color w:val="333333"/>
-          <w:sz w:val="28"/>
-          <w:szCs w:val="28"/>
-          <w:lang w:val="ru-BY" w:eastAsia="ru-BY"/>
-        </w:rPr>
-        <w:t>Как в растровой, так и в векторной графике необходим способ кодирования цвета.</w:t>
-      </w:r>
+        <w:spacing w:after="0" w:line="360" w:lineRule="auto"/>
+        <w:ind w:firstLine="709"/>
+        <w:jc w:val="both"/>
+        <w:rPr>
+          <w:rFonts w:ascii="Times New Roman" w:hAnsi="Times New Roman"/>
+          <w:sz w:val="28"/>
+          <w:szCs w:val="28"/>
+          <w:lang w:val="ru-BY"/>
+        </w:rPr>
+      </w:pPr>
     </w:p>
     <w:p>
       <w:pPr>
         <w:shd w:val="clear" w:color="auto" w:fill="FFFFFF"/>
-        <w:spacing w:before="120" w:after="120" w:line="240" w:lineRule="auto"/>
+        <w:spacing w:after="0" w:line="360" w:lineRule="auto"/>
+        <w:ind w:firstLine="709"/>
+        <w:jc w:val="both"/>
         <w:rPr>
           <w:rFonts w:ascii="Times New Roman" w:hAnsi="Times New Roman"/>
           <w:sz w:val="28"/>
@@ -2199,7 +3216,75 @@
         </w:rPr>
       </w:pPr>
     </w:p>
+    <w:p>
+      <w:pPr>
+        <w:shd w:val="clear" w:color="auto" w:fill="FFFFFF"/>
+        <w:spacing w:after="0" w:line="360" w:lineRule="auto"/>
+        <w:ind w:firstLine="709"/>
+        <w:jc w:val="both"/>
+        <w:rPr>
+          <w:rFonts w:ascii="Times New Roman" w:hAnsi="Times New Roman"/>
+          <w:sz w:val="28"/>
+          <w:szCs w:val="28"/>
+          <w:lang w:val="ru-BY"/>
+        </w:rPr>
+      </w:pPr>
+    </w:p>
+    <w:p>
+      <w:pPr>
+        <w:shd w:val="clear" w:color="auto" w:fill="FFFFFF"/>
+        <w:spacing w:after="0" w:line="360" w:lineRule="auto"/>
+        <w:jc w:val="center"/>
+        <w:rPr>
+          <w:rFonts w:ascii="Times New Roman" w:hAnsi="Times New Roman"/>
+          <w:b/>
+          <w:bCs/>
+          <w:sz w:val="28"/>
+          <w:szCs w:val="28"/>
+          <w:lang w:val="ru-RU"/>
+        </w:rPr>
+      </w:pPr>
+      <w:r>
+        <w:rPr>
+          <w:rFonts w:ascii="Times New Roman" w:hAnsi="Times New Roman"/>
+          <w:b/>
+          <w:bCs/>
+          <w:sz w:val="28"/>
+          <w:szCs w:val="28"/>
+          <w:lang w:val="ru-RU"/>
+        </w:rPr>
+        <w:t>Литература</w:t>
+      </w:r>
+    </w:p>
+    <w:p>
+      <w:pPr>
+        <w:pStyle w:val="a6"/>
+        <w:numPr>
+          <w:ilvl w:val="1"/>
+          <w:numId w:val="10"/>
+        </w:numPr>
+        <w:shd w:val="clear" w:color="auto" w:fill="FFFFFF"/>
+        <w:spacing w:after="0" w:line="360" w:lineRule="auto"/>
+        <w:jc w:val="both"/>
+        <w:rPr>
+          <w:rFonts w:ascii="Times New Roman" w:hAnsi="Times New Roman"/>
+          <w:sz w:val="28"/>
+          <w:szCs w:val="28"/>
+          <w:lang w:val="ru-RU"/>
+        </w:rPr>
+      </w:pPr>
+      <w:r>
+        <w:rPr>
+          <w:rFonts w:ascii="Times New Roman" w:hAnsi="Times New Roman"/>
+          <w:sz w:val="28"/>
+          <w:szCs w:val="28"/>
+          <w:lang w:val="ru-RU"/>
+        </w:rPr>
+        <w:t>Википедия.</w:t>
+      </w:r>
+    </w:p>
     <w:sectPr>
+      <w:footerReference w:type="default" r:id="rId8"/>
       <w:pgSz w:w="11906" w:h="16838"/>
       <w:pgMar w:top="1134" w:right="850" w:bottom="1134" w:left="1701" w:header="708" w:footer="708" w:gutter="0"/>
       <w:cols w:space="708"/>
@@ -2209,6 +3294,129 @@
 </w:document>
 </file>
 
+<file path=word/endnotes.xml><?xml version="1.0" encoding="utf-8"?>
+<w:endnotes xmlns:wpc="http://schemas.microsoft.com/office/word/2010/wordprocessingCanvas" xmlns:cx="http://schemas.microsoft.com/office/drawing/2014/chartex" xmlns:cx1="http://schemas.microsoft.com/office/drawing/2015/9/8/chartex" xmlns:cx2="http://schemas.microsoft.com/office/drawing/2015/10/21/chartex" xmlns:cx3="http://schemas.microsoft.com/office/drawing/2016/5/9/chartex" xmlns:cx4="http://schemas.microsoft.com/office/drawing/2016/5/10/chartex" xmlns:cx5="http://schemas.microsoft.com/office/drawing/2016/5/11/chartex" xmlns:cx6="http://schemas.microsoft.com/office/drawing/2016/5/12/chartex" xmlns:cx7="http://schemas.microsoft.com/office/drawing/2016/5/13/chartex" xmlns:cx8="http://schemas.microsoft.com/office/drawing/2016/5/14/chartex" xmlns:mc="http://schemas.openxmlformats.org/markup-compatibility/2006" xmlns:aink="http://schemas.microsoft.com/office/drawing/2016/ink" xmlns:am3d="http://schemas.microsoft.com/office/drawing/2017/model3d" xmlns:o="urn:schemas-microsoft-com:office:office" xmlns:r="http://schemas.openxmlformats.org/officeDocument/2006/relationships" xmlns:m="http://schemas.openxmlformats.org/officeDocument/2006/math" xmlns:v="urn:schemas-microsoft-com:vml" xmlns:wp14="http://schemas.microsoft.com/office/word/2010/wordprocessingDrawing" xmlns:wp="http://schemas.openxmlformats.org/drawingml/2006/wordprocessingDrawing" xmlns:w10="urn:schemas-microsoft-com:office:word" xmlns:w="http://schemas.openxmlformats.org/wordprocessingml/2006/main" xmlns:w14="http://schemas.microsoft.com/office/word/2010/wordml" xmlns:w15="http://schemas.microsoft.com/office/word/2012/wordml" xmlns:w16cex="http://schemas.microsoft.com/office/word/2018/wordml/cex" xmlns:w16cid="http://schemas.microsoft.com/office/word/2016/wordml/cid" xmlns:w16="http://schemas.microsoft.com/office/word/2018/wordml" xmlns:w16sdtdh="http://schemas.microsoft.com/office/word/2020/wordml/sdtdatahash" xmlns:w16se="http://schemas.microsoft.com/office/word/2015/wordml/symex" xmlns:wpg="http://schemas.microsoft.com/office/word/2010/wordprocessingGroup" xmlns:wpi="http://schemas.microsoft.com/office/word/2010/wordprocessingInk" xmlns:wne="http://schemas.microsoft.com/office/word/2006/wordml" xmlns:wps="http://schemas.microsoft.com/office/word/2010/wordprocessingShape" mc:Ignorable="w14 w15 w16se w16cid w16 w16cex w16sdtdh wp14">
+  <w:endnote w:type="separator" w:id="-1">
+    <w:p>
+      <w:pPr>
+        <w:spacing w:after="0" w:line="240" w:lineRule="auto"/>
+      </w:pPr>
+      <w:r>
+        <w:separator/>
+      </w:r>
+    </w:p>
+  </w:endnote>
+  <w:endnote w:type="continuationSeparator" w:id="0">
+    <w:p>
+      <w:pPr>
+        <w:spacing w:after="0" w:line="240" w:lineRule="auto"/>
+      </w:pPr>
+      <w:r>
+        <w:continuationSeparator/>
+      </w:r>
+    </w:p>
+  </w:endnote>
+</w:endnotes>
+</file>
+
+<file path=word/footer1.xml><?xml version="1.0" encoding="utf-8"?>
+<w:ftr xmlns:wpc="http://schemas.microsoft.com/office/word/2010/wordprocessingCanvas" xmlns:cx="http://schemas.microsoft.com/office/drawing/2014/chartex" xmlns:cx1="http://schemas.microsoft.com/office/drawing/2015/9/8/chartex" xmlns:cx2="http://schemas.microsoft.com/office/drawing/2015/10/21/chartex" xmlns:cx3="http://schemas.microsoft.com/office/drawing/2016/5/9/chartex" xmlns:cx4="http://schemas.microsoft.com/office/drawing/2016/5/10/chartex" xmlns:cx5="http://schemas.microsoft.com/office/drawing/2016/5/11/chartex" xmlns:cx6="http://schemas.microsoft.com/office/drawing/2016/5/12/chartex" xmlns:cx7="http://schemas.microsoft.com/office/drawing/2016/5/13/chartex" xmlns:cx8="http://schemas.microsoft.com/office/drawing/2016/5/14/chartex" xmlns:mc="http://schemas.openxmlformats.org/markup-compatibility/2006" xmlns:aink="http://schemas.microsoft.com/office/drawing/2016/ink" xmlns:am3d="http://schemas.microsoft.com/office/drawing/2017/model3d" xmlns:o="urn:schemas-microsoft-com:office:office" xmlns:r="http://schemas.openxmlformats.org/officeDocument/2006/relationships" xmlns:m="http://schemas.openxmlformats.org/officeDocument/2006/math" xmlns:v="urn:schemas-microsoft-com:vml" xmlns:wp14="http://schemas.microsoft.com/office/word/2010/wordprocessingDrawing" xmlns:wp="http://schemas.openxmlformats.org/drawingml/2006/wordprocessingDrawing" xmlns:w10="urn:schemas-microsoft-com:office:word" xmlns:w="http://schemas.openxmlformats.org/wordprocessingml/2006/main" xmlns:w14="http://schemas.microsoft.com/office/word/2010/wordml" xmlns:w15="http://schemas.microsoft.com/office/word/2012/wordml" xmlns:w16cex="http://schemas.microsoft.com/office/word/2018/wordml/cex" xmlns:w16cid="http://schemas.microsoft.com/office/word/2016/wordml/cid" xmlns:w16="http://schemas.microsoft.com/office/word/2018/wordml" xmlns:w16sdtdh="http://schemas.microsoft.com/office/word/2020/wordml/sdtdatahash" xmlns:w16se="http://schemas.microsoft.com/office/word/2015/wordml/symex" xmlns:wpg="http://schemas.microsoft.com/office/word/2010/wordprocessingGroup" xmlns:wpi="http://schemas.microsoft.com/office/word/2010/wordprocessingInk" xmlns:wne="http://schemas.microsoft.com/office/word/2006/wordml" xmlns:wps="http://schemas.microsoft.com/office/word/2010/wordprocessingShape" mc:Ignorable="w14 w15 w16se w16cid w16 w16cex w16sdtdh wp14">
+  <w:sdt>
+    <w:sdtPr>
+      <w:rPr>
+        <w:rFonts w:ascii="Times New Roman" w:hAnsi="Times New Roman"/>
+        <w:sz w:val="24"/>
+        <w:szCs w:val="24"/>
+      </w:rPr>
+      <w:id w:val="-1055544517"/>
+      <w:docPartObj>
+        <w:docPartGallery w:val="Page Numbers (Bottom of Page)"/>
+        <w:docPartUnique/>
+      </w:docPartObj>
+    </w:sdtPr>
+    <w:sdtContent>
+      <w:p>
+        <w:pPr>
+          <w:pStyle w:val="a9"/>
+          <w:jc w:val="center"/>
+          <w:rPr>
+            <w:rFonts w:ascii="Times New Roman" w:hAnsi="Times New Roman"/>
+            <w:sz w:val="24"/>
+            <w:szCs w:val="24"/>
+          </w:rPr>
+        </w:pPr>
+        <w:r>
+          <w:rPr>
+            <w:rFonts w:ascii="Times New Roman" w:hAnsi="Times New Roman"/>
+            <w:sz w:val="24"/>
+            <w:szCs w:val="24"/>
+          </w:rPr>
+          <w:fldChar w:fldCharType="begin"/>
+        </w:r>
+        <w:r>
+          <w:rPr>
+            <w:rFonts w:ascii="Times New Roman" w:hAnsi="Times New Roman"/>
+            <w:sz w:val="24"/>
+            <w:szCs w:val="24"/>
+          </w:rPr>
+          <w:instrText>PAGE   \* MERGEFORMAT</w:instrText>
+        </w:r>
+        <w:r>
+          <w:rPr>
+            <w:rFonts w:ascii="Times New Roman" w:hAnsi="Times New Roman"/>
+            <w:sz w:val="24"/>
+            <w:szCs w:val="24"/>
+          </w:rPr>
+          <w:fldChar w:fldCharType="separate"/>
+        </w:r>
+        <w:r>
+          <w:rPr>
+            <w:rFonts w:ascii="Times New Roman" w:hAnsi="Times New Roman"/>
+            <w:sz w:val="24"/>
+            <w:szCs w:val="24"/>
+            <w:lang w:val="ru-RU"/>
+          </w:rPr>
+          <w:t>2</w:t>
+        </w:r>
+        <w:r>
+          <w:rPr>
+            <w:rFonts w:ascii="Times New Roman" w:hAnsi="Times New Roman"/>
+            <w:sz w:val="24"/>
+            <w:szCs w:val="24"/>
+          </w:rPr>
+          <w:fldChar w:fldCharType="end"/>
+        </w:r>
+      </w:p>
+    </w:sdtContent>
+  </w:sdt>
+</w:ftr>
+</file>
+
+<file path=word/footnotes.xml><?xml version="1.0" encoding="utf-8"?>
+<w:footnotes xmlns:wpc="http://schemas.microsoft.com/office/word/2010/wordprocessingCanvas" xmlns:cx="http://schemas.microsoft.com/office/drawing/2014/chartex" xmlns:cx1="http://schemas.microsoft.com/office/drawing/2015/9/8/chartex" xmlns:cx2="http://schemas.microsoft.com/office/drawing/2015/10/21/chartex" xmlns:cx3="http://schemas.microsoft.com/office/drawing/2016/5/9/chartex" xmlns:cx4="http://schemas.microsoft.com/office/drawing/2016/5/10/chartex" xmlns:cx5="http://schemas.microsoft.com/office/drawing/2016/5/11/chartex" xmlns:cx6="http://schemas.microsoft.com/office/drawing/2016/5/12/chartex" xmlns:cx7="http://schemas.microsoft.com/office/drawing/2016/5/13/chartex" xmlns:cx8="http://schemas.microsoft.com/office/drawing/2016/5/14/chartex" xmlns:mc="http://schemas.openxmlformats.org/markup-compatibility/2006" xmlns:aink="http://schemas.microsoft.com/office/drawing/2016/ink" xmlns:am3d="http://schemas.microsoft.com/office/drawing/2017/model3d" xmlns:o="urn:schemas-microsoft-com:office:office" xmlns:r="http://schemas.openxmlformats.org/officeDocument/2006/relationships" xmlns:m="http://schemas.openxmlformats.org/officeDocument/2006/math" xmlns:v="urn:schemas-microsoft-com:vml" xmlns:wp14="http://schemas.microsoft.com/office/word/2010/wordprocessingDrawing" xmlns:wp="http://schemas.openxmlformats.org/drawingml/2006/wordprocessingDrawing" xmlns:w10="urn:schemas-microsoft-com:office:word" xmlns:w="http://schemas.openxmlformats.org/wordprocessingml/2006/main" xmlns:w14="http://schemas.microsoft.com/office/word/2010/wordml" xmlns:w15="http://schemas.microsoft.com/office/word/2012/wordml" xmlns:w16cex="http://schemas.microsoft.com/office/word/2018/wordml/cex" xmlns:w16cid="http://schemas.microsoft.com/office/word/2016/wordml/cid" xmlns:w16="http://schemas.microsoft.com/office/word/2018/wordml" xmlns:w16sdtdh="http://schemas.microsoft.com/office/word/2020/wordml/sdtdatahash" xmlns:w16se="http://schemas.microsoft.com/office/word/2015/wordml/symex" xmlns:wpg="http://schemas.microsoft.com/office/word/2010/wordprocessingGroup" xmlns:wpi="http://schemas.microsoft.com/office/word/2010/wordprocessingInk" xmlns:wne="http://schemas.microsoft.com/office/word/2006/wordml" xmlns:wps="http://schemas.microsoft.com/office/word/2010/wordprocessingShape" mc:Ignorable="w14 w15 w16se w16cid w16 w16cex w16sdtdh wp14">
+  <w:footnote w:type="separator" w:id="-1">
+    <w:p>
+      <w:pPr>
+        <w:spacing w:after="0" w:line="240" w:lineRule="auto"/>
+      </w:pPr>
+      <w:r>
+        <w:separator/>
+      </w:r>
+    </w:p>
+  </w:footnote>
+  <w:footnote w:type="continuationSeparator" w:id="0">
+    <w:p>
+      <w:pPr>
+        <w:spacing w:after="0" w:line="240" w:lineRule="auto"/>
+      </w:pPr>
+      <w:r>
+        <w:continuationSeparator/>
+      </w:r>
+    </w:p>
+  </w:footnote>
+</w:footnotes>
+</file>
+
 <file path=word/numbering.xml><?xml version="1.0" encoding="utf-8"?>
 <w:numbering xmlns:wpc="http://schemas.microsoft.com/office/word/2010/wordprocessingCanvas" xmlns:cx="http://schemas.microsoft.com/office/drawing/2014/chartex" xmlns:cx1="http://schemas.microsoft.com/office/drawing/2015/9/8/chartex" xmlns:cx2="http://schemas.microsoft.com/office/drawing/2015/10/21/chartex" xmlns:cx3="http://schemas.microsoft.com/office/drawing/2016/5/9/chartex" xmlns:cx4="http://schemas.microsoft.com/office/drawing/2016/5/10/chartex" xmlns:cx5="http://schemas.microsoft.com/office/drawing/2016/5/11/chartex" xmlns:cx6="http://schemas.microsoft.com/office/drawing/2016/5/12/chartex" xmlns:cx7="http://schemas.microsoft.com/office/drawing/2016/5/13/chartex" xmlns:cx8="http://schemas.microsoft.com/office/drawing/2016/5/14/chartex" xmlns:mc="http://schemas.openxmlformats.org/markup-compatibility/2006" xmlns:aink="http://schemas.microsoft.com/office/drawing/2016/ink" xmlns:am3d="http://schemas.microsoft.com/office/drawing/2017/model3d" xmlns:o="urn:schemas-microsoft-com:office:office" xmlns:r="http://schemas.openxmlformats.org/officeDocument/2006/relationships" xmlns:m="http://schemas.openxmlformats.org/officeDocument/2006/math" xmlns:v="urn:schemas-microsoft-com:vml" xmlns:wp14="http://schemas.microsoft.com/office/word/2010/wordprocessingDrawing" xmlns:wp="http://schemas.openxmlformats.org/drawingml/2006/wordprocessingDrawing" xmlns:w10="urn:schemas-microsoft-com:office:word" xmlns:w="http://schemas.openxmlformats.org/wordprocessingml/2006/main" xmlns:w14="http://schemas.microsoft.com/office/word/2010/wordml" xmlns:w15="http://schemas.microsoft.com/office/word/2012/wordml" xmlns:w16cex="http://schemas.microsoft.com/office/word/2018/wordml/cex" xmlns:w16cid="http://schemas.microsoft.com/office/word/2016/wordml/cid" xmlns:w16="http://schemas.microsoft.com/office/word/2018/wordml" xmlns:w16sdtdh="http://schemas.microsoft.com/office/word/2020/wordml/sdtdatahash" xmlns:w16se="http://schemas.microsoft.com/office/word/2015/wordml/symex" xmlns:wpg="http://schemas.microsoft.com/office/word/2010/wordprocessingGroup" xmlns:wpi="http://schemas.microsoft.com/office/word/2010/wordprocessingInk" xmlns:wne="http://schemas.microsoft.com/office/word/2006/wordml" xmlns:wps="http://schemas.microsoft.com/office/word/2010/wordprocessingShape" mc:Ignorable="w14 w15 w16se w16cid w16 w16cex w16sdtdh wp14">
   <w:abstractNum w:abstractNumId="0" w15:restartNumberingAfterBreak="0">
@@ -2959,7 +4167,7 @@
   <w:abstractNum w:abstractNumId="5" w15:restartNumberingAfterBreak="0">
     <w:nsid w:val="35292352"/>
     <w:multiLevelType w:val="multilevel"/>
-    <w:tmpl w:val="80EA36DA"/>
+    <w:tmpl w:val="094AC2C8"/>
     <w:lvl w:ilvl="0">
       <w:start w:val="1"/>
       <w:numFmt w:val="bullet"/>
@@ -2976,20 +4184,16 @@
         <w:sz w:val="20"/>
       </w:rPr>
     </w:lvl>
-    <w:lvl w:ilvl="1" w:tentative="1">
-      <w:start w:val="1"/>
-      <w:numFmt w:val="bullet"/>
-      <w:lvlText w:val="o"/>
-      <w:lvlJc w:val="left"/>
-      <w:pPr>
-        <w:tabs>
-          <w:tab w:val="num" w:pos="1440"/>
-        </w:tabs>
+    <w:lvl w:ilvl="1">
+      <w:start w:val="1"/>
+      <w:numFmt w:val="decimal"/>
+      <w:lvlText w:val="%2."/>
+      <w:lvlJc w:val="left"/>
+      <w:pPr>
         <w:ind w:left="1440" w:hanging="360"/>
       </w:pPr>
       <w:rPr>
-        <w:rFonts w:ascii="Courier New" w:hAnsi="Courier New" w:hint="default"/>
-        <w:sz w:val="20"/>
+        <w:rFonts w:hint="default"/>
       </w:rPr>
     </w:lvl>
     <w:lvl w:ilvl="2" w:tentative="1">
@@ -4400,6 +5604,69 @@
       <w:bCs/>
     </w:rPr>
   </w:style>
+  <w:style w:type="paragraph" w:styleId="a6">
+    <w:name w:val="List Paragraph"/>
+    <w:basedOn w:val="a"/>
+    <w:uiPriority w:val="34"/>
+    <w:qFormat/>
+    <w:rsid w:val="007973DC"/>
+    <w:pPr>
+      <w:ind w:left="720"/>
+      <w:contextualSpacing/>
+    </w:pPr>
+  </w:style>
+  <w:style w:type="paragraph" w:styleId="a7">
+    <w:name w:val="header"/>
+    <w:basedOn w:val="a"/>
+    <w:link w:val="a8"/>
+    <w:uiPriority w:val="99"/>
+    <w:unhideWhenUsed/>
+    <w:rsid w:val="007973DC"/>
+    <w:pPr>
+      <w:tabs>
+        <w:tab w:val="center" w:pos="4677"/>
+        <w:tab w:val="right" w:pos="9355"/>
+      </w:tabs>
+      <w:spacing w:after="0" w:line="240" w:lineRule="auto"/>
+    </w:pPr>
+  </w:style>
+  <w:style w:type="character" w:customStyle="1" w:styleId="a8">
+    <w:name w:val="Верхний колонтитул Знак"/>
+    <w:basedOn w:val="a0"/>
+    <w:link w:val="a7"/>
+    <w:uiPriority w:val="99"/>
+    <w:rsid w:val="007973DC"/>
+    <w:rPr>
+      <w:rFonts w:ascii="Calibri" w:eastAsia="Calibri" w:hAnsi="Calibri" w:cs="Times New Roman"/>
+      <w:lang w:val="en-US"/>
+    </w:rPr>
+  </w:style>
+  <w:style w:type="paragraph" w:styleId="a9">
+    <w:name w:val="footer"/>
+    <w:basedOn w:val="a"/>
+    <w:link w:val="aa"/>
+    <w:uiPriority w:val="99"/>
+    <w:unhideWhenUsed/>
+    <w:rsid w:val="007973DC"/>
+    <w:pPr>
+      <w:tabs>
+        <w:tab w:val="center" w:pos="4677"/>
+        <w:tab w:val="right" w:pos="9355"/>
+      </w:tabs>
+      <w:spacing w:after="0" w:line="240" w:lineRule="auto"/>
+    </w:pPr>
+  </w:style>
+  <w:style w:type="character" w:customStyle="1" w:styleId="aa">
+    <w:name w:val="Нижний колонтитул Знак"/>
+    <w:basedOn w:val="a0"/>
+    <w:link w:val="a9"/>
+    <w:uiPriority w:val="99"/>
+    <w:rsid w:val="007973DC"/>
+    <w:rPr>
+      <w:rFonts w:ascii="Calibri" w:eastAsia="Calibri" w:hAnsi="Calibri" w:cs="Times New Roman"/>
+      <w:lang w:val="en-US"/>
+    </w:rPr>
+  </w:style>
 </w:styles>
 </file>
 

</xml_diff>